<commit_message>
Adicionando interação, dashboard e logica de long e cadastro
</commit_message>
<xml_diff>
--- a/TI/Documentação do projeto individual.docx
+++ b/TI/Documentação do projeto individual.docx
@@ -19,7 +19,7 @@
           <w:sz w:val="28"/>
           <w:szCs w:val="28"/>
         </w:rPr>
-        <w:t xml:space="preserve">Documentação do projeto individual </w:t>
+        <w:t>Documentação do projeto individual</w:t>
       </w:r>
     </w:p>
     <w:p>
@@ -115,6 +115,1252 @@
         </w:rPr>
         <w:t>Gabriel Pereira Lima</w:t>
       </w:r>
+    </w:p>
+    <w:p>
+      <w:pPr>
+        <w:rPr>
+          <w:b/>
+          <w:bCs/>
+          <w:sz w:val="32"/>
+          <w:szCs w:val="32"/>
+        </w:rPr>
+      </w:pPr>
+    </w:p>
+    <w:p>
+      <w:pPr>
+        <w:rPr>
+          <w:b/>
+          <w:bCs/>
+          <w:sz w:val="32"/>
+          <w:szCs w:val="32"/>
+        </w:rPr>
+      </w:pPr>
+    </w:p>
+    <w:p>
+      <w:pPr>
+        <w:rPr>
+          <w:b/>
+          <w:bCs/>
+          <w:sz w:val="32"/>
+          <w:szCs w:val="32"/>
+        </w:rPr>
+      </w:pPr>
+    </w:p>
+    <w:p>
+      <w:pPr>
+        <w:rPr>
+          <w:b/>
+          <w:bCs/>
+          <w:sz w:val="32"/>
+          <w:szCs w:val="32"/>
+        </w:rPr>
+      </w:pPr>
+    </w:p>
+    <w:p>
+      <w:pPr>
+        <w:rPr>
+          <w:b/>
+          <w:bCs/>
+          <w:sz w:val="32"/>
+          <w:szCs w:val="32"/>
+        </w:rPr>
+      </w:pPr>
+    </w:p>
+    <w:p>
+      <w:pPr>
+        <w:rPr>
+          <w:b/>
+          <w:bCs/>
+          <w:sz w:val="32"/>
+          <w:szCs w:val="32"/>
+        </w:rPr>
+      </w:pPr>
+    </w:p>
+    <w:p>
+      <w:pPr>
+        <w:rPr>
+          <w:b/>
+          <w:bCs/>
+          <w:sz w:val="32"/>
+          <w:szCs w:val="32"/>
+        </w:rPr>
+      </w:pPr>
+    </w:p>
+    <w:p>
+      <w:pPr>
+        <w:rPr>
+          <w:b/>
+          <w:bCs/>
+          <w:sz w:val="32"/>
+          <w:szCs w:val="32"/>
+        </w:rPr>
+      </w:pPr>
+    </w:p>
+    <w:p>
+      <w:pPr>
+        <w:rPr>
+          <w:b/>
+          <w:bCs/>
+          <w:sz w:val="32"/>
+          <w:szCs w:val="32"/>
+        </w:rPr>
+      </w:pPr>
+    </w:p>
+    <w:p>
+      <w:pPr>
+        <w:rPr>
+          <w:b/>
+          <w:bCs/>
+          <w:sz w:val="32"/>
+          <w:szCs w:val="32"/>
+        </w:rPr>
+      </w:pPr>
+    </w:p>
+    <w:p>
+      <w:pPr>
+        <w:rPr>
+          <w:b/>
+          <w:bCs/>
+          <w:sz w:val="32"/>
+          <w:szCs w:val="32"/>
+        </w:rPr>
+      </w:pPr>
+    </w:p>
+    <w:p>
+      <w:pPr>
+        <w:rPr>
+          <w:b/>
+          <w:bCs/>
+          <w:sz w:val="32"/>
+          <w:szCs w:val="32"/>
+        </w:rPr>
+      </w:pPr>
+    </w:p>
+    <w:p>
+      <w:pPr>
+        <w:rPr>
+          <w:b/>
+          <w:bCs/>
+          <w:sz w:val="32"/>
+          <w:szCs w:val="32"/>
+        </w:rPr>
+      </w:pPr>
+    </w:p>
+    <w:p>
+      <w:pPr>
+        <w:rPr>
+          <w:b/>
+          <w:bCs/>
+          <w:sz w:val="32"/>
+          <w:szCs w:val="32"/>
+        </w:rPr>
+      </w:pPr>
+    </w:p>
+    <w:p>
+      <w:pPr>
+        <w:rPr>
+          <w:b/>
+          <w:bCs/>
+          <w:sz w:val="32"/>
+          <w:szCs w:val="32"/>
+        </w:rPr>
+      </w:pPr>
+    </w:p>
+    <w:p>
+      <w:pPr>
+        <w:rPr>
+          <w:b/>
+          <w:bCs/>
+          <w:sz w:val="32"/>
+          <w:szCs w:val="32"/>
+        </w:rPr>
+      </w:pPr>
+    </w:p>
+    <w:p>
+      <w:pPr>
+        <w:rPr>
+          <w:b/>
+          <w:bCs/>
+          <w:sz w:val="32"/>
+          <w:szCs w:val="32"/>
+        </w:rPr>
+      </w:pPr>
+    </w:p>
+    <w:p>
+      <w:pPr>
+        <w:rPr>
+          <w:b/>
+          <w:bCs/>
+          <w:sz w:val="32"/>
+          <w:szCs w:val="32"/>
+        </w:rPr>
+      </w:pPr>
+      <w:r>
+        <w:rPr>
+          <w:b/>
+          <w:bCs/>
+          <w:sz w:val="32"/>
+          <w:szCs w:val="32"/>
+        </w:rPr>
+        <w:lastRenderedPageBreak/>
+        <w:t>Contexto</w:t>
+      </w:r>
+    </w:p>
+    <w:p>
+      <w:r>
+        <w:t xml:space="preserve"> </w:t>
+      </w:r>
+      <w:r>
+        <w:t>Atualmente, os fãs de boxe enfrentam um cenário de grande fragmentação para consumir o esporte. O problema se divide em dois:</w:t>
+      </w:r>
+    </w:p>
+    <w:p>
+      <w:pPr>
+        <w:numPr>
+          <w:ilvl w:val="0"/>
+          <w:numId w:val="3"/>
+        </w:numPr>
+      </w:pPr>
+      <w:r>
+        <w:rPr>
+          <w:b/>
+          <w:bCs/>
+        </w:rPr>
+        <w:t>Lutas Históricas e Acervo:</w:t>
+      </w:r>
+      <w:r>
+        <w:t xml:space="preserve"> Não existe uma biblioteca digital centralizada e de fácil acesso onde fãs, novos ou antigos, possam assistir a lutas clássicas que definiram a história do esporte. Esse acervo encontra-se espalhado em plataformas de vídeo genéricas, muitas vezes com baixa qualidade, ou em arquivos de emissoras de difícil acesso.</w:t>
+      </w:r>
+    </w:p>
+    <w:p>
+      <w:pPr>
+        <w:numPr>
+          <w:ilvl w:val="0"/>
+          <w:numId w:val="3"/>
+        </w:numPr>
+      </w:pPr>
+      <w:r>
+        <w:rPr>
+          <w:b/>
+          <w:bCs/>
+        </w:rPr>
+        <w:t>Eventos Ao Vivo:</w:t>
+      </w:r>
+      <w:r>
+        <w:t xml:space="preserve"> As principais organizações de boxe (como WBA, WBC, IBF e WBO) não possuem um serviço de streaming unificado. As lutas de título e eventos principais são licenciados para diferentes canais de TV por assinatura e serviços de streaming (como ESPN, </w:t>
+      </w:r>
+      <w:r>
+        <w:t>DAZN etc.</w:t>
+      </w:r>
+      <w:r>
+        <w:t>), obrigando o fã a manter múltiplas assinaturas para acompanhar a temporada.</w:t>
+      </w:r>
+    </w:p>
+    <w:p>
+      <w:r>
+        <w:t>Essa falta de centralização prejudica a experiência do usuário, diminui o engajamento de novos fãs e dificulta o estudo e a apreciação do esporte.</w:t>
+      </w:r>
+    </w:p>
+    <w:p>
+      <w:r>
+        <w:rPr>
+          <w:b/>
+          <w:bCs/>
+        </w:rPr>
+        <w:t>A Solução: "Boxing Fight Pass"</w:t>
+      </w:r>
+    </w:p>
+    <w:p>
+      <w:r>
+        <w:t>O "Boxing Fight Pass" é um website proposto para solucionar essa fragmentação. O projeto visa criar uma plataforma única que servirá como um ponto central para o fã de boxe, oferecendo:</w:t>
+      </w:r>
+    </w:p>
+    <w:p>
+      <w:pPr>
+        <w:numPr>
+          <w:ilvl w:val="0"/>
+          <w:numId w:val="4"/>
+        </w:numPr>
+      </w:pPr>
+      <w:r>
+        <w:t>Um acervo organizado de lutas históricas.</w:t>
+      </w:r>
+    </w:p>
+    <w:p>
+      <w:pPr>
+        <w:numPr>
+          <w:ilvl w:val="0"/>
+          <w:numId w:val="4"/>
+        </w:numPr>
+      </w:pPr>
+      <w:r>
+        <w:t>Perfis detalhados de lutadores com estatísticas (KPIs) de carreira.</w:t>
+      </w:r>
+    </w:p>
+    <w:p>
+      <w:pPr>
+        <w:numPr>
+          <w:ilvl w:val="0"/>
+          <w:numId w:val="4"/>
+        </w:numPr>
+      </w:pPr>
+      <w:r>
+        <w:t>Uma interface de "Dashboard" para análise de desempenho pós-luta.</w:t>
+      </w:r>
+    </w:p>
+    <w:p>
+      <w:pPr>
+        <w:numPr>
+          <w:ilvl w:val="0"/>
+          <w:numId w:val="4"/>
+        </w:numPr>
+      </w:pPr>
+      <w:r>
+        <w:t>Um sistema de cadastro de usuários para uma experiência personalizada.</w:t>
+      </w:r>
+    </w:p>
+    <w:p>
+      <w:r>
+        <w:rPr>
+          <w:b/>
+          <w:bCs/>
+        </w:rPr>
+        <w:t>ODS 3 - Saúde e Bem-Estar:</w:t>
+      </w:r>
+      <w:r>
+        <w:t xml:space="preserve"> Ao promover um esporte, a plataforma incentiva indiretamente a prática de atividades físicas, a disciplina e o bem-estar mental associados ao boxe. Ela serve como fonte de inspiração para um estilo de vida mais saudável.</w:t>
+      </w:r>
+    </w:p>
+    <w:p>
+      <w:pPr>
+        <w:rPr>
+          <w:b/>
+          <w:bCs/>
+          <w:sz w:val="32"/>
+          <w:szCs w:val="32"/>
+        </w:rPr>
+      </w:pPr>
+    </w:p>
+    <w:p>
+      <w:pPr>
+        <w:rPr>
+          <w:b/>
+          <w:bCs/>
+          <w:sz w:val="32"/>
+          <w:szCs w:val="32"/>
+        </w:rPr>
+      </w:pPr>
+    </w:p>
+    <w:p>
+      <w:pPr>
+        <w:rPr>
+          <w:b/>
+          <w:bCs/>
+          <w:sz w:val="32"/>
+          <w:szCs w:val="32"/>
+        </w:rPr>
+      </w:pPr>
+    </w:p>
+    <w:p>
+      <w:pPr>
+        <w:rPr>
+          <w:b/>
+          <w:bCs/>
+          <w:sz w:val="32"/>
+          <w:szCs w:val="32"/>
+        </w:rPr>
+      </w:pPr>
+    </w:p>
+    <w:p>
+      <w:pPr>
+        <w:rPr>
+          <w:b/>
+          <w:bCs/>
+          <w:sz w:val="32"/>
+          <w:szCs w:val="32"/>
+        </w:rPr>
+      </w:pPr>
+      <w:r>
+        <w:rPr>
+          <w:b/>
+          <w:bCs/>
+          <w:sz w:val="32"/>
+          <w:szCs w:val="32"/>
+        </w:rPr>
+        <w:lastRenderedPageBreak/>
+        <w:t>Objetivo</w:t>
+      </w:r>
+    </w:p>
+    <w:p>
+      <w:r>
+        <w:t xml:space="preserve"> </w:t>
+      </w:r>
+      <w:r>
+        <w:t>O objetivo principal deste projeto é desenvolver um protótipo funcional de um website (Boxing Fight Pass) que centralize o acervo e as estatísticas do boxe, solucionando o problema do "Contexto".</w:t>
+      </w:r>
+    </w:p>
+    <w:p>
+      <w:r>
+        <w:t>Objetivos secundários (acadêmicos):</w:t>
+      </w:r>
+    </w:p>
+    <w:p>
+      <w:pPr>
+        <w:numPr>
+          <w:ilvl w:val="0"/>
+          <w:numId w:val="5"/>
+        </w:numPr>
+      </w:pPr>
+      <w:r>
+        <w:rPr>
+          <w:b/>
+          <w:bCs/>
+        </w:rPr>
+        <w:t>Aplicar</w:t>
+      </w:r>
+      <w:r>
+        <w:t xml:space="preserve"> os conhecimentos adquiridos nas disciplinas do 1º semestre de ADS, incluindo Algoritmos (</w:t>
+      </w:r>
+      <w:proofErr w:type="spellStart"/>
+      <w:r>
+        <w:t>JavaScript</w:t>
+      </w:r>
+      <w:proofErr w:type="spellEnd"/>
+      <w:proofErr w:type="gramStart"/>
+      <w:r>
+        <w:t>) ,</w:t>
+      </w:r>
+      <w:proofErr w:type="gramEnd"/>
+      <w:r>
+        <w:t xml:space="preserve"> Banco de Dados (SQL</w:t>
+      </w:r>
+      <w:proofErr w:type="gramStart"/>
+      <w:r>
+        <w:t>) ,</w:t>
+      </w:r>
+      <w:proofErr w:type="gramEnd"/>
+      <w:r>
+        <w:t xml:space="preserve"> Arquitetura de Computadores (Cálculos</w:t>
+      </w:r>
+      <w:proofErr w:type="gramStart"/>
+      <w:r>
+        <w:t>) ,</w:t>
+      </w:r>
+      <w:proofErr w:type="gramEnd"/>
+      <w:r>
+        <w:t xml:space="preserve"> Sistemas Operacionais (VM Linux) e TI (Governança com </w:t>
+      </w:r>
+      <w:proofErr w:type="spellStart"/>
+      <w:r>
+        <w:t>Git</w:t>
+      </w:r>
+      <w:proofErr w:type="spellEnd"/>
+      <w:r>
+        <w:t xml:space="preserve"> e </w:t>
+      </w:r>
+      <w:proofErr w:type="spellStart"/>
+      <w:r>
+        <w:t>Trello</w:t>
+      </w:r>
+      <w:proofErr w:type="spellEnd"/>
+      <w:r>
+        <w:t>).</w:t>
+      </w:r>
+    </w:p>
+    <w:p>
+      <w:pPr>
+        <w:numPr>
+          <w:ilvl w:val="0"/>
+          <w:numId w:val="5"/>
+        </w:numPr>
+      </w:pPr>
+      <w:r>
+        <w:rPr>
+          <w:b/>
+          <w:bCs/>
+        </w:rPr>
+        <w:t>Construir</w:t>
+      </w:r>
+      <w:r>
+        <w:t xml:space="preserve"> um formulário de cadastro validado com </w:t>
+      </w:r>
+      <w:proofErr w:type="spellStart"/>
+      <w:r>
+        <w:t>JavaScript</w:t>
+      </w:r>
+      <w:proofErr w:type="spellEnd"/>
+      <w:r>
+        <w:t>.</w:t>
+      </w:r>
+    </w:p>
+    <w:p>
+      <w:pPr>
+        <w:numPr>
+          <w:ilvl w:val="0"/>
+          <w:numId w:val="5"/>
+        </w:numPr>
+      </w:pPr>
+      <w:r>
+        <w:rPr>
+          <w:b/>
+          <w:bCs/>
+        </w:rPr>
+        <w:t>Implementar</w:t>
+      </w:r>
+      <w:r>
+        <w:t xml:space="preserve"> uma API NodeJS para comunicação entre o </w:t>
+      </w:r>
+      <w:proofErr w:type="spellStart"/>
+      <w:r>
+        <w:t>frontend</w:t>
+      </w:r>
+      <w:proofErr w:type="spellEnd"/>
+      <w:r>
+        <w:t xml:space="preserve"> e o banco de dados.</w:t>
+      </w:r>
+    </w:p>
+    <w:p>
+      <w:pPr>
+        <w:numPr>
+          <w:ilvl w:val="0"/>
+          <w:numId w:val="5"/>
+        </w:numPr>
+      </w:pPr>
+      <w:r>
+        <w:rPr>
+          <w:b/>
+          <w:bCs/>
+        </w:rPr>
+        <w:t>Criar</w:t>
+      </w:r>
+      <w:r>
+        <w:t xml:space="preserve"> dashboards com indicadores (KPIs) relevantes ao tema.</w:t>
+      </w:r>
+    </w:p>
+    <w:p>
+      <w:pPr>
+        <w:rPr>
+          <w:b/>
+          <w:bCs/>
+          <w:sz w:val="32"/>
+          <w:szCs w:val="32"/>
+        </w:rPr>
+      </w:pPr>
+      <w:r>
+        <w:rPr>
+          <w:b/>
+          <w:bCs/>
+          <w:sz w:val="32"/>
+          <w:szCs w:val="32"/>
+        </w:rPr>
+        <w:t>Justificativa</w:t>
+      </w:r>
+    </w:p>
+    <w:p>
+      <w:r>
+        <w:t>A implementação deste projeto se justifica pela necessidade de mercado identificada no "Contexto": fãs de boxe carecem de uma plataforma unificada. O Boxing Fight Pass busca preencher essa lacuna, oferecendo uma solução centralizada que melhora a experiência do usuário e preserva a história do esporte.</w:t>
+      </w:r>
+    </w:p>
+    <w:p>
+      <w:r>
+        <w:t xml:space="preserve">Do ponto de vista acadêmico, o projeto é a ferramenta de avaliação prática das competências técnicas e de gestão de projetos (PI) exigidas pela São Paulo Tech </w:t>
+      </w:r>
+      <w:proofErr w:type="spellStart"/>
+      <w:r>
+        <w:t>School</w:t>
+      </w:r>
+      <w:proofErr w:type="spellEnd"/>
+      <w:r>
+        <w:t>. A escolha do tema "boxe" se justifica pelo interesse pessoal do desenvolvedor, o que garante maior empenho e dedicação na entrega de um produto de qualidade.</w:t>
+      </w:r>
+    </w:p>
+    <w:p>
+      <w:pPr>
+        <w:numPr>
+          <w:ilvl w:val="0"/>
+          <w:numId w:val="6"/>
+        </w:numPr>
+      </w:pPr>
+      <w:r>
+        <w:rPr>
+          <w:b/>
+          <w:bCs/>
+        </w:rPr>
+        <w:t>Centralizar o Conteúdo</w:t>
+      </w:r>
+      <w:r>
+        <w:t>: Criar um "hub" único para o fã.</w:t>
+      </w:r>
+    </w:p>
+    <w:p>
+      <w:pPr>
+        <w:numPr>
+          <w:ilvl w:val="0"/>
+          <w:numId w:val="6"/>
+        </w:numPr>
+      </w:pPr>
+      <w:r>
+        <w:rPr>
+          <w:b/>
+          <w:bCs/>
+        </w:rPr>
+        <w:t>Preservar a História</w:t>
+      </w:r>
+      <w:r>
+        <w:t>: Organizar o acervo de lutas clássicas de forma educacional.</w:t>
+      </w:r>
+    </w:p>
+    <w:p>
+      <w:pPr>
+        <w:numPr>
+          <w:ilvl w:val="0"/>
+          <w:numId w:val="6"/>
+        </w:numPr>
+      </w:pPr>
+      <w:r>
+        <w:rPr>
+          <w:b/>
+          <w:bCs/>
+        </w:rPr>
+        <w:t>Facilitar a Análise</w:t>
+      </w:r>
+      <w:r>
+        <w:t>: Disponibilizar KPIs e estatísticas que hoje são difíceis de encontrar.</w:t>
+      </w:r>
+    </w:p>
+    <w:p>
+      <w:pPr>
+        <w:numPr>
+          <w:ilvl w:val="0"/>
+          <w:numId w:val="6"/>
+        </w:numPr>
+      </w:pPr>
+      <w:r>
+        <w:rPr>
+          <w:b/>
+          <w:bCs/>
+        </w:rPr>
+        <w:t>Otimizar a Experiência do Fã</w:t>
+      </w:r>
+      <w:r>
+        <w:t>: Disponibilizar uma interface web moderna e funcional para cadastro e consumo do conteúdo.</w:t>
+      </w:r>
+    </w:p>
+    <w:p>
+      <w:pPr>
+        <w:rPr>
+          <w:b/>
+          <w:bCs/>
+          <w:sz w:val="32"/>
+          <w:szCs w:val="32"/>
+        </w:rPr>
+      </w:pPr>
+    </w:p>
+    <w:p>
+      <w:pPr>
+        <w:rPr>
+          <w:b/>
+          <w:bCs/>
+          <w:sz w:val="32"/>
+          <w:szCs w:val="32"/>
+        </w:rPr>
+      </w:pPr>
+    </w:p>
+    <w:p>
+      <w:pPr>
+        <w:rPr>
+          <w:b/>
+          <w:bCs/>
+          <w:sz w:val="32"/>
+          <w:szCs w:val="32"/>
+        </w:rPr>
+      </w:pPr>
+      <w:r>
+        <w:rPr>
+          <w:b/>
+          <w:bCs/>
+          <w:sz w:val="32"/>
+          <w:szCs w:val="32"/>
+        </w:rPr>
+        <w:lastRenderedPageBreak/>
+        <w:t>Escopo</w:t>
+      </w:r>
+    </w:p>
+    <w:p>
+      <w:r>
+        <w:rPr>
+          <w:b/>
+          <w:bCs/>
+        </w:rPr>
+        <w:t>Descrição Resumida do Projeto:</w:t>
+      </w:r>
+      <w:r>
+        <w:t xml:space="preserve"> Desenvolver e implementar uma solução de software (website) para monitoramento de estatísticas e visualização de lutas de boxe, com foco no cadastro de usuários e na criação de dashboards de KPIs de lutadores, com a finalidade de centralizar o conteúdo do esporte.</w:t>
+      </w:r>
+    </w:p>
+    <w:p>
+      <w:r>
+        <w:rPr>
+          <w:b/>
+          <w:bCs/>
+        </w:rPr>
+        <w:t>Resultados Esperados (Entregáveis):</w:t>
+      </w:r>
+      <w:r>
+        <w:t xml:space="preserve"> </w:t>
+      </w:r>
+    </w:p>
+    <w:p>
+      <w:pPr>
+        <w:numPr>
+          <w:ilvl w:val="0"/>
+          <w:numId w:val="7"/>
+        </w:numPr>
+      </w:pPr>
+      <w:r>
+        <w:rPr>
+          <w:b/>
+          <w:bCs/>
+        </w:rPr>
+        <w:t>Plataforma Web:</w:t>
+      </w:r>
+      <w:r>
+        <w:t xml:space="preserve"> Uma aplicação online e funcional, contendo:</w:t>
+      </w:r>
+    </w:p>
+    <w:p>
+      <w:pPr>
+        <w:numPr>
+          <w:ilvl w:val="1"/>
+          <w:numId w:val="7"/>
+        </w:numPr>
+      </w:pPr>
+      <w:r>
+        <w:t>Uma landing page para a divulgação da solução.</w:t>
+      </w:r>
+    </w:p>
+    <w:p>
+      <w:pPr>
+        <w:numPr>
+          <w:ilvl w:val="1"/>
+          <w:numId w:val="7"/>
+        </w:numPr>
+      </w:pPr>
+      <w:r>
+        <w:t>Páginas para cadastro e login seguro de usuários.</w:t>
+      </w:r>
+    </w:p>
+    <w:p>
+      <w:pPr>
+        <w:numPr>
+          <w:ilvl w:val="1"/>
+          <w:numId w:val="7"/>
+        </w:numPr>
+      </w:pPr>
+      <w:r>
+        <w:t>Uma dashboard para a visualização dos dados (KPIs) dos lutadores.</w:t>
+      </w:r>
+    </w:p>
+    <w:p>
+      <w:pPr>
+        <w:numPr>
+          <w:ilvl w:val="1"/>
+          <w:numId w:val="7"/>
+        </w:numPr>
+      </w:pPr>
+      <w:r>
+        <w:t>Uma galeria de vídeos (embeds) para visualização de lutas.</w:t>
+      </w:r>
+    </w:p>
+    <w:p>
+      <w:pPr>
+        <w:numPr>
+          <w:ilvl w:val="0"/>
+          <w:numId w:val="7"/>
+        </w:numPr>
+      </w:pPr>
+      <w:r>
+        <w:rPr>
+          <w:b/>
+          <w:bCs/>
+        </w:rPr>
+        <w:t>Banco de Dados:</w:t>
+      </w:r>
+      <w:r>
+        <w:t xml:space="preserve"> Uma infraestrutura para o armazenamento seguro dos dados de usuários e estatísticas de lutadores.</w:t>
+      </w:r>
+    </w:p>
+    <w:p>
+      <w:pPr>
+        <w:numPr>
+          <w:ilvl w:val="0"/>
+          <w:numId w:val="7"/>
+        </w:numPr>
+      </w:pPr>
+      <w:r>
+        <w:rPr>
+          <w:b/>
+          <w:bCs/>
+        </w:rPr>
+        <w:t>Infraestrutura:</w:t>
+      </w:r>
+      <w:r>
+        <w:t xml:space="preserve"> A aplicação e o banco de dados rodando em uma VM Linux.</w:t>
+      </w:r>
+    </w:p>
+    <w:p>
+      <w:r>
+        <w:rPr>
+          <w:b/>
+          <w:bCs/>
+        </w:rPr>
+        <w:t>Requisitos Funcionais (RF):</w:t>
+      </w:r>
+      <w:r>
+        <w:t xml:space="preserve"> </w:t>
+      </w:r>
+    </w:p>
+    <w:p>
+      <w:pPr>
+        <w:numPr>
+          <w:ilvl w:val="0"/>
+          <w:numId w:val="8"/>
+        </w:numPr>
+      </w:pPr>
+      <w:r>
+        <w:rPr>
+          <w:b/>
+          <w:bCs/>
+        </w:rPr>
+        <w:t>RF01 - Acesso Seguro:</w:t>
+      </w:r>
+      <w:r>
+        <w:t xml:space="preserve"> O sistema deve permitir o acesso individual de usuários através de login e senha.</w:t>
+      </w:r>
+    </w:p>
+    <w:p>
+      <w:pPr>
+        <w:numPr>
+          <w:ilvl w:val="0"/>
+          <w:numId w:val="8"/>
+        </w:numPr>
+      </w:pPr>
+      <w:r>
+        <w:rPr>
+          <w:b/>
+          <w:bCs/>
+        </w:rPr>
+        <w:t>RF02 - Cadastro de Usuário:</w:t>
+      </w:r>
+      <w:r>
+        <w:t xml:space="preserve"> O sistema deve permitir o cadastro de novos usuários com validação de campos.</w:t>
+      </w:r>
+    </w:p>
+    <w:p>
+      <w:pPr>
+        <w:numPr>
+          <w:ilvl w:val="0"/>
+          <w:numId w:val="8"/>
+        </w:numPr>
+      </w:pPr>
+      <w:r>
+        <w:rPr>
+          <w:b/>
+          <w:bCs/>
+        </w:rPr>
+        <w:t>RF03 - Dashboard de Lutador:</w:t>
+      </w:r>
+      <w:r>
+        <w:t xml:space="preserve"> O sistema deve exibir os dados (KPIs) dos lutadores.</w:t>
+      </w:r>
+    </w:p>
+    <w:p>
+      <w:pPr>
+        <w:numPr>
+          <w:ilvl w:val="0"/>
+          <w:numId w:val="8"/>
+        </w:numPr>
+      </w:pPr>
+      <w:r>
+        <w:rPr>
+          <w:b/>
+          <w:bCs/>
+        </w:rPr>
+        <w:t>RF04 - Galeria de Lutas:</w:t>
+      </w:r>
+      <w:r>
+        <w:t xml:space="preserve"> A plataforma deve permitir a consulta e visualização de vídeos (Importante).</w:t>
+      </w:r>
+    </w:p>
+    <w:p>
+      <w:r>
+        <w:rPr>
+          <w:b/>
+          <w:bCs/>
+        </w:rPr>
+        <w:t>Requisitos Não Funcionais (RNF):</w:t>
+      </w:r>
+      <w:r>
+        <w:t xml:space="preserve"> </w:t>
+      </w:r>
+    </w:p>
+    <w:p>
+      <w:pPr>
+        <w:numPr>
+          <w:ilvl w:val="0"/>
+          <w:numId w:val="9"/>
+        </w:numPr>
+      </w:pPr>
+      <w:r>
+        <w:rPr>
+          <w:b/>
+          <w:bCs/>
+        </w:rPr>
+        <w:t>RNF01 - Disponibilidade:</w:t>
+      </w:r>
+      <w:r>
+        <w:t xml:space="preserve"> O sistema online deve operar de forma estável.</w:t>
+      </w:r>
+    </w:p>
+    <w:p>
+      <w:pPr>
+        <w:numPr>
+          <w:ilvl w:val="0"/>
+          <w:numId w:val="9"/>
+        </w:numPr>
+      </w:pPr>
+      <w:r>
+        <w:rPr>
+          <w:b/>
+          <w:bCs/>
+        </w:rPr>
+        <w:t>RNF02 - Usabilidade:</w:t>
+      </w:r>
+      <w:r>
+        <w:t xml:space="preserve"> A interface da plataforma deve ser intuitiva e de fácil navegação.</w:t>
+      </w:r>
+    </w:p>
+    <w:p>
+      <w:pPr>
+        <w:numPr>
+          <w:ilvl w:val="0"/>
+          <w:numId w:val="9"/>
+        </w:numPr>
+      </w:pPr>
+      <w:r>
+        <w:rPr>
+          <w:b/>
+          <w:bCs/>
+        </w:rPr>
+        <w:t>RNF03 - Segurança:</w:t>
+      </w:r>
+      <w:r>
+        <w:t xml:space="preserve"> O acesso aos dados deve ser restrito a usuários autenticados.</w:t>
+      </w:r>
+    </w:p>
+    <w:p>
+      <w:pPr>
+        <w:numPr>
+          <w:ilvl w:val="0"/>
+          <w:numId w:val="9"/>
+        </w:numPr>
+      </w:pPr>
+      <w:r>
+        <w:rPr>
+          <w:b/>
+          <w:bCs/>
+        </w:rPr>
+        <w:t>RNF04 - Desempenho:</w:t>
+      </w:r>
+      <w:r>
+        <w:t xml:space="preserve"> O site deve ter um tempo de carregamento rápido.</w:t>
+      </w:r>
+    </w:p>
+    <w:p>
+      <w:pPr>
+        <w:rPr>
+          <w:b/>
+          <w:bCs/>
+        </w:rPr>
+      </w:pPr>
+    </w:p>
+    <w:p>
+      <w:r>
+        <w:rPr>
+          <w:b/>
+          <w:bCs/>
+        </w:rPr>
+        <w:lastRenderedPageBreak/>
+        <w:t>Limites e Exclusões do Projeto:</w:t>
+      </w:r>
+      <w:r>
+        <w:t xml:space="preserve"> </w:t>
+      </w:r>
+    </w:p>
+    <w:p>
+      <w:pPr>
+        <w:numPr>
+          <w:ilvl w:val="0"/>
+          <w:numId w:val="10"/>
+        </w:numPr>
+      </w:pPr>
+      <w:r>
+        <w:rPr>
+          <w:b/>
+          <w:bCs/>
+        </w:rPr>
+        <w:t>O que está incluído:</w:t>
+      </w:r>
+      <w:r>
+        <w:t xml:space="preserve"> Apenas o cadastro de usuários, visualização de estatísticas e streaming de vídeos </w:t>
+      </w:r>
+      <w:r>
+        <w:rPr>
+          <w:i/>
+          <w:iCs/>
+        </w:rPr>
+        <w:t>incorporados (embeds)</w:t>
+      </w:r>
+      <w:r>
+        <w:t xml:space="preserve"> de outras plataformas.</w:t>
+      </w:r>
+    </w:p>
+    <w:p>
+      <w:pPr>
+        <w:numPr>
+          <w:ilvl w:val="0"/>
+          <w:numId w:val="10"/>
+        </w:numPr>
+      </w:pPr>
+      <w:r>
+        <w:rPr>
+          <w:b/>
+          <w:bCs/>
+        </w:rPr>
+        <w:t>O que está excluído:</w:t>
+      </w:r>
+      <w:r>
+        <w:t xml:space="preserve"> O projeto </w:t>
+      </w:r>
+      <w:r>
+        <w:rPr>
+          <w:b/>
+          <w:bCs/>
+        </w:rPr>
+        <w:t>NÃO</w:t>
+      </w:r>
+      <w:r>
+        <w:t xml:space="preserve"> inclui streaming ao vivo, sistemas de pagamento ou assinatura, e </w:t>
+      </w:r>
+      <w:r>
+        <w:rPr>
+          <w:b/>
+          <w:bCs/>
+        </w:rPr>
+        <w:t>NÃO</w:t>
+      </w:r>
+      <w:r>
+        <w:t xml:space="preserve"> fará a hospedagem (upload) dos arquivos de vídeo.</w:t>
+      </w:r>
+    </w:p>
+    <w:p/>
+    <w:p>
+      <w:pPr>
+        <w:rPr>
+          <w:b/>
+          <w:bCs/>
+          <w:sz w:val="32"/>
+          <w:szCs w:val="32"/>
+        </w:rPr>
+      </w:pPr>
+      <w:r>
+        <w:rPr>
+          <w:b/>
+          <w:bCs/>
+          <w:sz w:val="32"/>
+          <w:szCs w:val="32"/>
+        </w:rPr>
+        <w:t>Premissas</w:t>
+      </w:r>
+    </w:p>
+    <w:p>
+      <w:pPr>
+        <w:pStyle w:val="PargrafodaLista"/>
+        <w:numPr>
+          <w:ilvl w:val="0"/>
+          <w:numId w:val="12"/>
+        </w:numPr>
+      </w:pPr>
+      <w:r>
+        <w:t>Assume-se que existirão fontes de dados (APIs gratuitas ou pesquisa manual) para obter as estatísticas dos lutadores.</w:t>
+      </w:r>
+    </w:p>
+    <w:p>
+      <w:pPr>
+        <w:pStyle w:val="PargrafodaLista"/>
+        <w:numPr>
+          <w:ilvl w:val="0"/>
+          <w:numId w:val="12"/>
+        </w:numPr>
+      </w:pPr>
+      <w:r>
+        <w:t>Assume-se que os vídeos das lutas históricas estarão disponíveis em plataformas como o YouTube, permitindo a incorporação (</w:t>
+      </w:r>
+      <w:proofErr w:type="spellStart"/>
+      <w:r>
+        <w:t>embed</w:t>
+      </w:r>
+      <w:proofErr w:type="spellEnd"/>
+      <w:r>
+        <w:t>).</w:t>
+      </w:r>
+    </w:p>
+    <w:p>
+      <w:pPr>
+        <w:pStyle w:val="PargrafodaLista"/>
+        <w:numPr>
+          <w:ilvl w:val="0"/>
+          <w:numId w:val="12"/>
+        </w:numPr>
+      </w:pPr>
+      <w:r>
+        <w:t>Assume-se que o usuário final possuirá um dispositivo (desktop ou móvel) com acesso à internet para acessar a plataforma.</w:t>
+      </w:r>
+    </w:p>
+    <w:p/>
+    <w:p>
+      <w:pPr>
+        <w:rPr>
+          <w:b/>
+          <w:bCs/>
+          <w:sz w:val="32"/>
+          <w:szCs w:val="32"/>
+        </w:rPr>
+      </w:pPr>
+      <w:r>
+        <w:rPr>
+          <w:b/>
+          <w:bCs/>
+          <w:sz w:val="32"/>
+          <w:szCs w:val="32"/>
+        </w:rPr>
+        <w:t>Restrições</w:t>
+      </w:r>
+    </w:p>
+    <w:p>
+      <w:pPr>
+        <w:pStyle w:val="PargrafodaLista"/>
+        <w:numPr>
+          <w:ilvl w:val="0"/>
+          <w:numId w:val="11"/>
+        </w:numPr>
+      </w:pPr>
+      <w:r>
+        <w:rPr>
+          <w:b/>
+          <w:bCs/>
+        </w:rPr>
+        <w:t>Recursos:</w:t>
+      </w:r>
+      <w:r>
+        <w:t xml:space="preserve"> O projeto será executado por um único desenvolvedor (Gabriel Pereira Lima).</w:t>
+      </w:r>
+    </w:p>
+    <w:p>
+      <w:pPr>
+        <w:pStyle w:val="PargrafodaLista"/>
+        <w:numPr>
+          <w:ilvl w:val="0"/>
+          <w:numId w:val="11"/>
+        </w:numPr>
+      </w:pPr>
+      <w:r>
+        <w:rPr>
+          <w:b/>
+          <w:bCs/>
+        </w:rPr>
+        <w:t>Orçamento:</w:t>
+      </w:r>
+      <w:r>
+        <w:t xml:space="preserve"> O projeto não possui orçamento, limitando-se ao uso de ferramentas e APIs gratuitas.</w:t>
+      </w:r>
+    </w:p>
+    <w:p>
+      <w:pPr>
+        <w:pStyle w:val="PargrafodaLista"/>
+        <w:numPr>
+          <w:ilvl w:val="0"/>
+          <w:numId w:val="11"/>
+        </w:numPr>
+      </w:pPr>
+      <w:r>
+        <w:rPr>
+          <w:b/>
+          <w:bCs/>
+        </w:rPr>
+        <w:t>Prazo:</w:t>
+      </w:r>
+      <w:r>
+        <w:t xml:space="preserve"> A entrega final do projeto deve ocorrer no prazo estipulado pela faculdade (entre 24/11 e 05/12).</w:t>
+      </w:r>
+    </w:p>
+    <w:p>
+      <w:pPr>
+        <w:pStyle w:val="PargrafodaLista"/>
+        <w:numPr>
+          <w:ilvl w:val="0"/>
+          <w:numId w:val="11"/>
+        </w:numPr>
+      </w:pPr>
+      <w:r>
+        <w:rPr>
+          <w:b/>
+          <w:bCs/>
+        </w:rPr>
+        <w:t>Tecnologia:</w:t>
+      </w:r>
+      <w:r>
+        <w:t xml:space="preserve"> O projeto está restrito às tecnologias definidas no Projeto Individual (HTML, CSS, JS, NodeJS, SQL, VM Linux).</w:t>
+      </w:r>
+    </w:p>
+    <w:p>
+      <w:pPr>
+        <w:pStyle w:val="PargrafodaLista"/>
+        <w:numPr>
+          <w:ilvl w:val="0"/>
+          <w:numId w:val="11"/>
+        </w:numPr>
+      </w:pPr>
+      <w:r>
+        <w:rPr>
+          <w:b/>
+          <w:bCs/>
+        </w:rPr>
+        <w:t>Regulamentação:</w:t>
+      </w:r>
+      <w:r>
+        <w:t xml:space="preserve"> O uso de ferramentas de IA para geração de código ou documentação é estritamente proibido.</w:t>
+      </w:r>
+    </w:p>
+    <w:p>
+      <w:pPr>
+        <w:rPr>
+          <w:b/>
+          <w:bCs/>
+          <w:sz w:val="28"/>
+          <w:szCs w:val="28"/>
+        </w:rPr>
+      </w:pPr>
+    </w:p>
+    <w:p>
+      <w:pPr>
+        <w:rPr>
+          <w:b/>
+          <w:bCs/>
+          <w:sz w:val="28"/>
+          <w:szCs w:val="28"/>
+        </w:rPr>
+      </w:pPr>
     </w:p>
     <w:p>
       <w:pPr>
@@ -156,6 +1402,1651 @@
   <int2:intelligenceSettings/>
   <int2:onDemandWorkflows/>
 </int2:intelligence>
+</file>
+
+<file path=word/numbering.xml><?xml version="1.0" encoding="utf-8"?>
+<w:numbering xmlns:wpc="http://schemas.microsoft.com/office/word/2010/wordprocessingCanvas" xmlns:cx="http://schemas.microsoft.com/office/drawing/2014/chartex" xmlns:cx1="http://schemas.microsoft.com/office/drawing/2015/9/8/chartex" xmlns:cx2="http://schemas.microsoft.com/office/drawing/2015/10/21/chartex" xmlns:cx3="http://schemas.microsoft.com/office/drawing/2016/5/9/chartex" xmlns:cx4="http://schemas.microsoft.com/office/drawing/2016/5/10/chartex" xmlns:cx5="http://schemas.microsoft.com/office/drawing/2016/5/11/chartex" xmlns:cx6="http://schemas.microsoft.com/office/drawing/2016/5/12/chartex" xmlns:cx7="http://schemas.microsoft.com/office/drawing/2016/5/13/chartex" xmlns:cx8="http://schemas.microsoft.com/office/drawing/2016/5/14/chartex" xmlns:mc="http://schemas.openxmlformats.org/markup-compatibility/2006" xmlns:aink="http://schemas.microsoft.com/office/drawing/2016/ink" xmlns:am3d="http://schemas.microsoft.com/office/drawing/2017/model3d" xmlns:o="urn:schemas-microsoft-com:office:office" xmlns:oel="http://schemas.microsoft.com/office/2019/extlst" xmlns:r="http://schemas.openxmlformats.org/officeDocument/2006/relationships" xmlns:m="http://schemas.openxmlformats.org/officeDocument/2006/math" xmlns:v="urn:schemas-microsoft-com:vml" xmlns:wp14="http://schemas.microsoft.com/office/word/2010/wordprocessingDrawing" xmlns:wp="http://schemas.openxmlformats.org/drawingml/2006/wordprocessingDrawing" xmlns:w10="urn:schemas-microsoft-com:office:word" xmlns:w="http://schemas.openxmlformats.org/wordprocessingml/2006/main" xmlns:w14="http://schemas.microsoft.com/office/word/2010/wordml" xmlns:w15="http://schemas.microsoft.com/office/word/2012/wordml" xmlns:w16cex="http://schemas.microsoft.com/office/word/2018/wordml/cex" xmlns:w16cid="http://schemas.microsoft.com/office/word/2016/wordml/cid" xmlns:w16="http://schemas.microsoft.com/office/word/2018/wordml" xmlns:w16du="http://schemas.microsoft.com/office/word/2023/wordml/word16du" xmlns:w16sdtdh="http://schemas.microsoft.com/office/word/2020/wordml/sdtdatahash" xmlns:w16sdtfl="http://schemas.microsoft.com/office/word/2024/wordml/sdtformatlock" xmlns:w16se="http://schemas.microsoft.com/office/word/2015/wordml/symex" xmlns:wpg="http://schemas.microsoft.com/office/word/2010/wordprocessingGroup" xmlns:wpi="http://schemas.microsoft.com/office/word/2010/wordprocessingInk" xmlns:wne="http://schemas.microsoft.com/office/word/2006/wordml" xmlns:wps="http://schemas.microsoft.com/office/word/2010/wordprocessingShape" mc:Ignorable="w14 w15 w16se w16cid w16 w16cex w16sdtdh w16sdtfl w16du wp14">
+  <w:abstractNum w:abstractNumId="0" w15:restartNumberingAfterBreak="0">
+    <w:nsid w:val="053749DF"/>
+    <w:multiLevelType w:val="multilevel"/>
+    <w:tmpl w:val="8D5EE2A6"/>
+    <w:lvl w:ilvl="0">
+      <w:start w:val="1"/>
+      <w:numFmt w:val="bullet"/>
+      <w:lvlText w:val=""/>
+      <w:lvlJc w:val="left"/>
+      <w:pPr>
+        <w:tabs>
+          <w:tab w:val="num" w:pos="720"/>
+        </w:tabs>
+        <w:ind w:left="720" w:hanging="360"/>
+      </w:pPr>
+      <w:rPr>
+        <w:rFonts w:ascii="Symbol" w:hAnsi="Symbol" w:hint="default"/>
+        <w:sz w:val="20"/>
+      </w:rPr>
+    </w:lvl>
+    <w:lvl w:ilvl="1" w:tentative="1">
+      <w:start w:val="1"/>
+      <w:numFmt w:val="bullet"/>
+      <w:lvlText w:val="o"/>
+      <w:lvlJc w:val="left"/>
+      <w:pPr>
+        <w:tabs>
+          <w:tab w:val="num" w:pos="1440"/>
+        </w:tabs>
+        <w:ind w:left="1440" w:hanging="360"/>
+      </w:pPr>
+      <w:rPr>
+        <w:rFonts w:ascii="Courier New" w:hAnsi="Courier New" w:hint="default"/>
+        <w:sz w:val="20"/>
+      </w:rPr>
+    </w:lvl>
+    <w:lvl w:ilvl="2" w:tentative="1">
+      <w:start w:val="1"/>
+      <w:numFmt w:val="bullet"/>
+      <w:lvlText w:val=""/>
+      <w:lvlJc w:val="left"/>
+      <w:pPr>
+        <w:tabs>
+          <w:tab w:val="num" w:pos="2160"/>
+        </w:tabs>
+        <w:ind w:left="2160" w:hanging="360"/>
+      </w:pPr>
+      <w:rPr>
+        <w:rFonts w:ascii="Wingdings" w:hAnsi="Wingdings" w:hint="default"/>
+        <w:sz w:val="20"/>
+      </w:rPr>
+    </w:lvl>
+    <w:lvl w:ilvl="3" w:tentative="1">
+      <w:start w:val="1"/>
+      <w:numFmt w:val="bullet"/>
+      <w:lvlText w:val=""/>
+      <w:lvlJc w:val="left"/>
+      <w:pPr>
+        <w:tabs>
+          <w:tab w:val="num" w:pos="2880"/>
+        </w:tabs>
+        <w:ind w:left="2880" w:hanging="360"/>
+      </w:pPr>
+      <w:rPr>
+        <w:rFonts w:ascii="Wingdings" w:hAnsi="Wingdings" w:hint="default"/>
+        <w:sz w:val="20"/>
+      </w:rPr>
+    </w:lvl>
+    <w:lvl w:ilvl="4" w:tentative="1">
+      <w:start w:val="1"/>
+      <w:numFmt w:val="bullet"/>
+      <w:lvlText w:val=""/>
+      <w:lvlJc w:val="left"/>
+      <w:pPr>
+        <w:tabs>
+          <w:tab w:val="num" w:pos="3600"/>
+        </w:tabs>
+        <w:ind w:left="3600" w:hanging="360"/>
+      </w:pPr>
+      <w:rPr>
+        <w:rFonts w:ascii="Wingdings" w:hAnsi="Wingdings" w:hint="default"/>
+        <w:sz w:val="20"/>
+      </w:rPr>
+    </w:lvl>
+    <w:lvl w:ilvl="5" w:tentative="1">
+      <w:start w:val="1"/>
+      <w:numFmt w:val="bullet"/>
+      <w:lvlText w:val=""/>
+      <w:lvlJc w:val="left"/>
+      <w:pPr>
+        <w:tabs>
+          <w:tab w:val="num" w:pos="4320"/>
+        </w:tabs>
+        <w:ind w:left="4320" w:hanging="360"/>
+      </w:pPr>
+      <w:rPr>
+        <w:rFonts w:ascii="Wingdings" w:hAnsi="Wingdings" w:hint="default"/>
+        <w:sz w:val="20"/>
+      </w:rPr>
+    </w:lvl>
+    <w:lvl w:ilvl="6" w:tentative="1">
+      <w:start w:val="1"/>
+      <w:numFmt w:val="bullet"/>
+      <w:lvlText w:val=""/>
+      <w:lvlJc w:val="left"/>
+      <w:pPr>
+        <w:tabs>
+          <w:tab w:val="num" w:pos="5040"/>
+        </w:tabs>
+        <w:ind w:left="5040" w:hanging="360"/>
+      </w:pPr>
+      <w:rPr>
+        <w:rFonts w:ascii="Wingdings" w:hAnsi="Wingdings" w:hint="default"/>
+        <w:sz w:val="20"/>
+      </w:rPr>
+    </w:lvl>
+    <w:lvl w:ilvl="7" w:tentative="1">
+      <w:start w:val="1"/>
+      <w:numFmt w:val="bullet"/>
+      <w:lvlText w:val=""/>
+      <w:lvlJc w:val="left"/>
+      <w:pPr>
+        <w:tabs>
+          <w:tab w:val="num" w:pos="5760"/>
+        </w:tabs>
+        <w:ind w:left="5760" w:hanging="360"/>
+      </w:pPr>
+      <w:rPr>
+        <w:rFonts w:ascii="Wingdings" w:hAnsi="Wingdings" w:hint="default"/>
+        <w:sz w:val="20"/>
+      </w:rPr>
+    </w:lvl>
+    <w:lvl w:ilvl="8" w:tentative="1">
+      <w:start w:val="1"/>
+      <w:numFmt w:val="bullet"/>
+      <w:lvlText w:val=""/>
+      <w:lvlJc w:val="left"/>
+      <w:pPr>
+        <w:tabs>
+          <w:tab w:val="num" w:pos="6480"/>
+        </w:tabs>
+        <w:ind w:left="6480" w:hanging="360"/>
+      </w:pPr>
+      <w:rPr>
+        <w:rFonts w:ascii="Wingdings" w:hAnsi="Wingdings" w:hint="default"/>
+        <w:sz w:val="20"/>
+      </w:rPr>
+    </w:lvl>
+  </w:abstractNum>
+  <w:abstractNum w:abstractNumId="1" w15:restartNumberingAfterBreak="0">
+    <w:nsid w:val="07D932A1"/>
+    <w:multiLevelType w:val="multilevel"/>
+    <w:tmpl w:val="28689636"/>
+    <w:lvl w:ilvl="0">
+      <w:start w:val="1"/>
+      <w:numFmt w:val="bullet"/>
+      <w:lvlText w:val=""/>
+      <w:lvlJc w:val="left"/>
+      <w:pPr>
+        <w:tabs>
+          <w:tab w:val="num" w:pos="720"/>
+        </w:tabs>
+        <w:ind w:left="720" w:hanging="360"/>
+      </w:pPr>
+      <w:rPr>
+        <w:rFonts w:ascii="Symbol" w:hAnsi="Symbol" w:hint="default"/>
+        <w:sz w:val="20"/>
+      </w:rPr>
+    </w:lvl>
+    <w:lvl w:ilvl="1" w:tentative="1">
+      <w:start w:val="1"/>
+      <w:numFmt w:val="bullet"/>
+      <w:lvlText w:val="o"/>
+      <w:lvlJc w:val="left"/>
+      <w:pPr>
+        <w:tabs>
+          <w:tab w:val="num" w:pos="1440"/>
+        </w:tabs>
+        <w:ind w:left="1440" w:hanging="360"/>
+      </w:pPr>
+      <w:rPr>
+        <w:rFonts w:ascii="Courier New" w:hAnsi="Courier New" w:hint="default"/>
+        <w:sz w:val="20"/>
+      </w:rPr>
+    </w:lvl>
+    <w:lvl w:ilvl="2" w:tentative="1">
+      <w:start w:val="1"/>
+      <w:numFmt w:val="bullet"/>
+      <w:lvlText w:val=""/>
+      <w:lvlJc w:val="left"/>
+      <w:pPr>
+        <w:tabs>
+          <w:tab w:val="num" w:pos="2160"/>
+        </w:tabs>
+        <w:ind w:left="2160" w:hanging="360"/>
+      </w:pPr>
+      <w:rPr>
+        <w:rFonts w:ascii="Wingdings" w:hAnsi="Wingdings" w:hint="default"/>
+        <w:sz w:val="20"/>
+      </w:rPr>
+    </w:lvl>
+    <w:lvl w:ilvl="3" w:tentative="1">
+      <w:start w:val="1"/>
+      <w:numFmt w:val="bullet"/>
+      <w:lvlText w:val=""/>
+      <w:lvlJc w:val="left"/>
+      <w:pPr>
+        <w:tabs>
+          <w:tab w:val="num" w:pos="2880"/>
+        </w:tabs>
+        <w:ind w:left="2880" w:hanging="360"/>
+      </w:pPr>
+      <w:rPr>
+        <w:rFonts w:ascii="Wingdings" w:hAnsi="Wingdings" w:hint="default"/>
+        <w:sz w:val="20"/>
+      </w:rPr>
+    </w:lvl>
+    <w:lvl w:ilvl="4" w:tentative="1">
+      <w:start w:val="1"/>
+      <w:numFmt w:val="bullet"/>
+      <w:lvlText w:val=""/>
+      <w:lvlJc w:val="left"/>
+      <w:pPr>
+        <w:tabs>
+          <w:tab w:val="num" w:pos="3600"/>
+        </w:tabs>
+        <w:ind w:left="3600" w:hanging="360"/>
+      </w:pPr>
+      <w:rPr>
+        <w:rFonts w:ascii="Wingdings" w:hAnsi="Wingdings" w:hint="default"/>
+        <w:sz w:val="20"/>
+      </w:rPr>
+    </w:lvl>
+    <w:lvl w:ilvl="5" w:tentative="1">
+      <w:start w:val="1"/>
+      <w:numFmt w:val="bullet"/>
+      <w:lvlText w:val=""/>
+      <w:lvlJc w:val="left"/>
+      <w:pPr>
+        <w:tabs>
+          <w:tab w:val="num" w:pos="4320"/>
+        </w:tabs>
+        <w:ind w:left="4320" w:hanging="360"/>
+      </w:pPr>
+      <w:rPr>
+        <w:rFonts w:ascii="Wingdings" w:hAnsi="Wingdings" w:hint="default"/>
+        <w:sz w:val="20"/>
+      </w:rPr>
+    </w:lvl>
+    <w:lvl w:ilvl="6" w:tentative="1">
+      <w:start w:val="1"/>
+      <w:numFmt w:val="bullet"/>
+      <w:lvlText w:val=""/>
+      <w:lvlJc w:val="left"/>
+      <w:pPr>
+        <w:tabs>
+          <w:tab w:val="num" w:pos="5040"/>
+        </w:tabs>
+        <w:ind w:left="5040" w:hanging="360"/>
+      </w:pPr>
+      <w:rPr>
+        <w:rFonts w:ascii="Wingdings" w:hAnsi="Wingdings" w:hint="default"/>
+        <w:sz w:val="20"/>
+      </w:rPr>
+    </w:lvl>
+    <w:lvl w:ilvl="7" w:tentative="1">
+      <w:start w:val="1"/>
+      <w:numFmt w:val="bullet"/>
+      <w:lvlText w:val=""/>
+      <w:lvlJc w:val="left"/>
+      <w:pPr>
+        <w:tabs>
+          <w:tab w:val="num" w:pos="5760"/>
+        </w:tabs>
+        <w:ind w:left="5760" w:hanging="360"/>
+      </w:pPr>
+      <w:rPr>
+        <w:rFonts w:ascii="Wingdings" w:hAnsi="Wingdings" w:hint="default"/>
+        <w:sz w:val="20"/>
+      </w:rPr>
+    </w:lvl>
+    <w:lvl w:ilvl="8" w:tentative="1">
+      <w:start w:val="1"/>
+      <w:numFmt w:val="bullet"/>
+      <w:lvlText w:val=""/>
+      <w:lvlJc w:val="left"/>
+      <w:pPr>
+        <w:tabs>
+          <w:tab w:val="num" w:pos="6480"/>
+        </w:tabs>
+        <w:ind w:left="6480" w:hanging="360"/>
+      </w:pPr>
+      <w:rPr>
+        <w:rFonts w:ascii="Wingdings" w:hAnsi="Wingdings" w:hint="default"/>
+        <w:sz w:val="20"/>
+      </w:rPr>
+    </w:lvl>
+  </w:abstractNum>
+  <w:abstractNum w:abstractNumId="2" w15:restartNumberingAfterBreak="0">
+    <w:nsid w:val="0B8D636A"/>
+    <w:multiLevelType w:val="multilevel"/>
+    <w:tmpl w:val="641E5718"/>
+    <w:lvl w:ilvl="0">
+      <w:start w:val="1"/>
+      <w:numFmt w:val="bullet"/>
+      <w:lvlText w:val=""/>
+      <w:lvlJc w:val="left"/>
+      <w:pPr>
+        <w:tabs>
+          <w:tab w:val="num" w:pos="720"/>
+        </w:tabs>
+        <w:ind w:left="720" w:hanging="360"/>
+      </w:pPr>
+      <w:rPr>
+        <w:rFonts w:ascii="Symbol" w:hAnsi="Symbol" w:hint="default"/>
+        <w:sz w:val="20"/>
+      </w:rPr>
+    </w:lvl>
+    <w:lvl w:ilvl="1" w:tentative="1">
+      <w:start w:val="1"/>
+      <w:numFmt w:val="bullet"/>
+      <w:lvlText w:val="o"/>
+      <w:lvlJc w:val="left"/>
+      <w:pPr>
+        <w:tabs>
+          <w:tab w:val="num" w:pos="1440"/>
+        </w:tabs>
+        <w:ind w:left="1440" w:hanging="360"/>
+      </w:pPr>
+      <w:rPr>
+        <w:rFonts w:ascii="Courier New" w:hAnsi="Courier New" w:hint="default"/>
+        <w:sz w:val="20"/>
+      </w:rPr>
+    </w:lvl>
+    <w:lvl w:ilvl="2" w:tentative="1">
+      <w:start w:val="1"/>
+      <w:numFmt w:val="bullet"/>
+      <w:lvlText w:val=""/>
+      <w:lvlJc w:val="left"/>
+      <w:pPr>
+        <w:tabs>
+          <w:tab w:val="num" w:pos="2160"/>
+        </w:tabs>
+        <w:ind w:left="2160" w:hanging="360"/>
+      </w:pPr>
+      <w:rPr>
+        <w:rFonts w:ascii="Wingdings" w:hAnsi="Wingdings" w:hint="default"/>
+        <w:sz w:val="20"/>
+      </w:rPr>
+    </w:lvl>
+    <w:lvl w:ilvl="3" w:tentative="1">
+      <w:start w:val="1"/>
+      <w:numFmt w:val="bullet"/>
+      <w:lvlText w:val=""/>
+      <w:lvlJc w:val="left"/>
+      <w:pPr>
+        <w:tabs>
+          <w:tab w:val="num" w:pos="2880"/>
+        </w:tabs>
+        <w:ind w:left="2880" w:hanging="360"/>
+      </w:pPr>
+      <w:rPr>
+        <w:rFonts w:ascii="Wingdings" w:hAnsi="Wingdings" w:hint="default"/>
+        <w:sz w:val="20"/>
+      </w:rPr>
+    </w:lvl>
+    <w:lvl w:ilvl="4" w:tentative="1">
+      <w:start w:val="1"/>
+      <w:numFmt w:val="bullet"/>
+      <w:lvlText w:val=""/>
+      <w:lvlJc w:val="left"/>
+      <w:pPr>
+        <w:tabs>
+          <w:tab w:val="num" w:pos="3600"/>
+        </w:tabs>
+        <w:ind w:left="3600" w:hanging="360"/>
+      </w:pPr>
+      <w:rPr>
+        <w:rFonts w:ascii="Wingdings" w:hAnsi="Wingdings" w:hint="default"/>
+        <w:sz w:val="20"/>
+      </w:rPr>
+    </w:lvl>
+    <w:lvl w:ilvl="5" w:tentative="1">
+      <w:start w:val="1"/>
+      <w:numFmt w:val="bullet"/>
+      <w:lvlText w:val=""/>
+      <w:lvlJc w:val="left"/>
+      <w:pPr>
+        <w:tabs>
+          <w:tab w:val="num" w:pos="4320"/>
+        </w:tabs>
+        <w:ind w:left="4320" w:hanging="360"/>
+      </w:pPr>
+      <w:rPr>
+        <w:rFonts w:ascii="Wingdings" w:hAnsi="Wingdings" w:hint="default"/>
+        <w:sz w:val="20"/>
+      </w:rPr>
+    </w:lvl>
+    <w:lvl w:ilvl="6" w:tentative="1">
+      <w:start w:val="1"/>
+      <w:numFmt w:val="bullet"/>
+      <w:lvlText w:val=""/>
+      <w:lvlJc w:val="left"/>
+      <w:pPr>
+        <w:tabs>
+          <w:tab w:val="num" w:pos="5040"/>
+        </w:tabs>
+        <w:ind w:left="5040" w:hanging="360"/>
+      </w:pPr>
+      <w:rPr>
+        <w:rFonts w:ascii="Wingdings" w:hAnsi="Wingdings" w:hint="default"/>
+        <w:sz w:val="20"/>
+      </w:rPr>
+    </w:lvl>
+    <w:lvl w:ilvl="7" w:tentative="1">
+      <w:start w:val="1"/>
+      <w:numFmt w:val="bullet"/>
+      <w:lvlText w:val=""/>
+      <w:lvlJc w:val="left"/>
+      <w:pPr>
+        <w:tabs>
+          <w:tab w:val="num" w:pos="5760"/>
+        </w:tabs>
+        <w:ind w:left="5760" w:hanging="360"/>
+      </w:pPr>
+      <w:rPr>
+        <w:rFonts w:ascii="Wingdings" w:hAnsi="Wingdings" w:hint="default"/>
+        <w:sz w:val="20"/>
+      </w:rPr>
+    </w:lvl>
+    <w:lvl w:ilvl="8" w:tentative="1">
+      <w:start w:val="1"/>
+      <w:numFmt w:val="bullet"/>
+      <w:lvlText w:val=""/>
+      <w:lvlJc w:val="left"/>
+      <w:pPr>
+        <w:tabs>
+          <w:tab w:val="num" w:pos="6480"/>
+        </w:tabs>
+        <w:ind w:left="6480" w:hanging="360"/>
+      </w:pPr>
+      <w:rPr>
+        <w:rFonts w:ascii="Wingdings" w:hAnsi="Wingdings" w:hint="default"/>
+        <w:sz w:val="20"/>
+      </w:rPr>
+    </w:lvl>
+  </w:abstractNum>
+  <w:abstractNum w:abstractNumId="3" w15:restartNumberingAfterBreak="0">
+    <w:nsid w:val="1AC2480F"/>
+    <w:multiLevelType w:val="hybridMultilevel"/>
+    <w:tmpl w:val="471EBF24"/>
+    <w:lvl w:ilvl="0" w:tplc="04160001">
+      <w:start w:val="1"/>
+      <w:numFmt w:val="bullet"/>
+      <w:lvlText w:val=""/>
+      <w:lvlJc w:val="left"/>
+      <w:pPr>
+        <w:ind w:left="720" w:hanging="360"/>
+      </w:pPr>
+      <w:rPr>
+        <w:rFonts w:ascii="Symbol" w:hAnsi="Symbol" w:hint="default"/>
+      </w:rPr>
+    </w:lvl>
+    <w:lvl w:ilvl="1" w:tplc="04160003" w:tentative="1">
+      <w:start w:val="1"/>
+      <w:numFmt w:val="bullet"/>
+      <w:lvlText w:val="o"/>
+      <w:lvlJc w:val="left"/>
+      <w:pPr>
+        <w:ind w:left="1440" w:hanging="360"/>
+      </w:pPr>
+      <w:rPr>
+        <w:rFonts w:ascii="Courier New" w:hAnsi="Courier New" w:cs="Courier New" w:hint="default"/>
+      </w:rPr>
+    </w:lvl>
+    <w:lvl w:ilvl="2" w:tplc="04160005" w:tentative="1">
+      <w:start w:val="1"/>
+      <w:numFmt w:val="bullet"/>
+      <w:lvlText w:val=""/>
+      <w:lvlJc w:val="left"/>
+      <w:pPr>
+        <w:ind w:left="2160" w:hanging="360"/>
+      </w:pPr>
+      <w:rPr>
+        <w:rFonts w:ascii="Wingdings" w:hAnsi="Wingdings" w:hint="default"/>
+      </w:rPr>
+    </w:lvl>
+    <w:lvl w:ilvl="3" w:tplc="04160001" w:tentative="1">
+      <w:start w:val="1"/>
+      <w:numFmt w:val="bullet"/>
+      <w:lvlText w:val=""/>
+      <w:lvlJc w:val="left"/>
+      <w:pPr>
+        <w:ind w:left="2880" w:hanging="360"/>
+      </w:pPr>
+      <w:rPr>
+        <w:rFonts w:ascii="Symbol" w:hAnsi="Symbol" w:hint="default"/>
+      </w:rPr>
+    </w:lvl>
+    <w:lvl w:ilvl="4" w:tplc="04160003" w:tentative="1">
+      <w:start w:val="1"/>
+      <w:numFmt w:val="bullet"/>
+      <w:lvlText w:val="o"/>
+      <w:lvlJc w:val="left"/>
+      <w:pPr>
+        <w:ind w:left="3600" w:hanging="360"/>
+      </w:pPr>
+      <w:rPr>
+        <w:rFonts w:ascii="Courier New" w:hAnsi="Courier New" w:cs="Courier New" w:hint="default"/>
+      </w:rPr>
+    </w:lvl>
+    <w:lvl w:ilvl="5" w:tplc="04160005" w:tentative="1">
+      <w:start w:val="1"/>
+      <w:numFmt w:val="bullet"/>
+      <w:lvlText w:val=""/>
+      <w:lvlJc w:val="left"/>
+      <w:pPr>
+        <w:ind w:left="4320" w:hanging="360"/>
+      </w:pPr>
+      <w:rPr>
+        <w:rFonts w:ascii="Wingdings" w:hAnsi="Wingdings" w:hint="default"/>
+      </w:rPr>
+    </w:lvl>
+    <w:lvl w:ilvl="6" w:tplc="04160001" w:tentative="1">
+      <w:start w:val="1"/>
+      <w:numFmt w:val="bullet"/>
+      <w:lvlText w:val=""/>
+      <w:lvlJc w:val="left"/>
+      <w:pPr>
+        <w:ind w:left="5040" w:hanging="360"/>
+      </w:pPr>
+      <w:rPr>
+        <w:rFonts w:ascii="Symbol" w:hAnsi="Symbol" w:hint="default"/>
+      </w:rPr>
+    </w:lvl>
+    <w:lvl w:ilvl="7" w:tplc="04160003" w:tentative="1">
+      <w:start w:val="1"/>
+      <w:numFmt w:val="bullet"/>
+      <w:lvlText w:val="o"/>
+      <w:lvlJc w:val="left"/>
+      <w:pPr>
+        <w:ind w:left="5760" w:hanging="360"/>
+      </w:pPr>
+      <w:rPr>
+        <w:rFonts w:ascii="Courier New" w:hAnsi="Courier New" w:cs="Courier New" w:hint="default"/>
+      </w:rPr>
+    </w:lvl>
+    <w:lvl w:ilvl="8" w:tplc="04160005" w:tentative="1">
+      <w:start w:val="1"/>
+      <w:numFmt w:val="bullet"/>
+      <w:lvlText w:val=""/>
+      <w:lvlJc w:val="left"/>
+      <w:pPr>
+        <w:ind w:left="6480" w:hanging="360"/>
+      </w:pPr>
+      <w:rPr>
+        <w:rFonts w:ascii="Wingdings" w:hAnsi="Wingdings" w:hint="default"/>
+      </w:rPr>
+    </w:lvl>
+  </w:abstractNum>
+  <w:abstractNum w:abstractNumId="4" w15:restartNumberingAfterBreak="0">
+    <w:nsid w:val="25BB425B"/>
+    <w:multiLevelType w:val="hybridMultilevel"/>
+    <w:tmpl w:val="A8D6ACFC"/>
+    <w:lvl w:ilvl="0" w:tplc="04160001">
+      <w:start w:val="1"/>
+      <w:numFmt w:val="bullet"/>
+      <w:lvlText w:val=""/>
+      <w:lvlJc w:val="left"/>
+      <w:pPr>
+        <w:ind w:left="720" w:hanging="360"/>
+      </w:pPr>
+      <w:rPr>
+        <w:rFonts w:ascii="Symbol" w:hAnsi="Symbol" w:hint="default"/>
+      </w:rPr>
+    </w:lvl>
+    <w:lvl w:ilvl="1" w:tplc="04160003" w:tentative="1">
+      <w:start w:val="1"/>
+      <w:numFmt w:val="bullet"/>
+      <w:lvlText w:val="o"/>
+      <w:lvlJc w:val="left"/>
+      <w:pPr>
+        <w:ind w:left="1440" w:hanging="360"/>
+      </w:pPr>
+      <w:rPr>
+        <w:rFonts w:ascii="Courier New" w:hAnsi="Courier New" w:cs="Courier New" w:hint="default"/>
+      </w:rPr>
+    </w:lvl>
+    <w:lvl w:ilvl="2" w:tplc="04160005" w:tentative="1">
+      <w:start w:val="1"/>
+      <w:numFmt w:val="bullet"/>
+      <w:lvlText w:val=""/>
+      <w:lvlJc w:val="left"/>
+      <w:pPr>
+        <w:ind w:left="2160" w:hanging="360"/>
+      </w:pPr>
+      <w:rPr>
+        <w:rFonts w:ascii="Wingdings" w:hAnsi="Wingdings" w:hint="default"/>
+      </w:rPr>
+    </w:lvl>
+    <w:lvl w:ilvl="3" w:tplc="04160001" w:tentative="1">
+      <w:start w:val="1"/>
+      <w:numFmt w:val="bullet"/>
+      <w:lvlText w:val=""/>
+      <w:lvlJc w:val="left"/>
+      <w:pPr>
+        <w:ind w:left="2880" w:hanging="360"/>
+      </w:pPr>
+      <w:rPr>
+        <w:rFonts w:ascii="Symbol" w:hAnsi="Symbol" w:hint="default"/>
+      </w:rPr>
+    </w:lvl>
+    <w:lvl w:ilvl="4" w:tplc="04160003" w:tentative="1">
+      <w:start w:val="1"/>
+      <w:numFmt w:val="bullet"/>
+      <w:lvlText w:val="o"/>
+      <w:lvlJc w:val="left"/>
+      <w:pPr>
+        <w:ind w:left="3600" w:hanging="360"/>
+      </w:pPr>
+      <w:rPr>
+        <w:rFonts w:ascii="Courier New" w:hAnsi="Courier New" w:cs="Courier New" w:hint="default"/>
+      </w:rPr>
+    </w:lvl>
+    <w:lvl w:ilvl="5" w:tplc="04160005" w:tentative="1">
+      <w:start w:val="1"/>
+      <w:numFmt w:val="bullet"/>
+      <w:lvlText w:val=""/>
+      <w:lvlJc w:val="left"/>
+      <w:pPr>
+        <w:ind w:left="4320" w:hanging="360"/>
+      </w:pPr>
+      <w:rPr>
+        <w:rFonts w:ascii="Wingdings" w:hAnsi="Wingdings" w:hint="default"/>
+      </w:rPr>
+    </w:lvl>
+    <w:lvl w:ilvl="6" w:tplc="04160001" w:tentative="1">
+      <w:start w:val="1"/>
+      <w:numFmt w:val="bullet"/>
+      <w:lvlText w:val=""/>
+      <w:lvlJc w:val="left"/>
+      <w:pPr>
+        <w:ind w:left="5040" w:hanging="360"/>
+      </w:pPr>
+      <w:rPr>
+        <w:rFonts w:ascii="Symbol" w:hAnsi="Symbol" w:hint="default"/>
+      </w:rPr>
+    </w:lvl>
+    <w:lvl w:ilvl="7" w:tplc="04160003" w:tentative="1">
+      <w:start w:val="1"/>
+      <w:numFmt w:val="bullet"/>
+      <w:lvlText w:val="o"/>
+      <w:lvlJc w:val="left"/>
+      <w:pPr>
+        <w:ind w:left="5760" w:hanging="360"/>
+      </w:pPr>
+      <w:rPr>
+        <w:rFonts w:ascii="Courier New" w:hAnsi="Courier New" w:cs="Courier New" w:hint="default"/>
+      </w:rPr>
+    </w:lvl>
+    <w:lvl w:ilvl="8" w:tplc="04160005" w:tentative="1">
+      <w:start w:val="1"/>
+      <w:numFmt w:val="bullet"/>
+      <w:lvlText w:val=""/>
+      <w:lvlJc w:val="left"/>
+      <w:pPr>
+        <w:ind w:left="6480" w:hanging="360"/>
+      </w:pPr>
+      <w:rPr>
+        <w:rFonts w:ascii="Wingdings" w:hAnsi="Wingdings" w:hint="default"/>
+      </w:rPr>
+    </w:lvl>
+  </w:abstractNum>
+  <w:abstractNum w:abstractNumId="5" w15:restartNumberingAfterBreak="0">
+    <w:nsid w:val="31E56B41"/>
+    <w:multiLevelType w:val="multilevel"/>
+    <w:tmpl w:val="F4506D00"/>
+    <w:lvl w:ilvl="0">
+      <w:start w:val="1"/>
+      <w:numFmt w:val="bullet"/>
+      <w:lvlText w:val=""/>
+      <w:lvlJc w:val="left"/>
+      <w:pPr>
+        <w:tabs>
+          <w:tab w:val="num" w:pos="720"/>
+        </w:tabs>
+        <w:ind w:left="720" w:hanging="360"/>
+      </w:pPr>
+      <w:rPr>
+        <w:rFonts w:ascii="Symbol" w:hAnsi="Symbol" w:hint="default"/>
+        <w:sz w:val="20"/>
+      </w:rPr>
+    </w:lvl>
+    <w:lvl w:ilvl="1" w:tentative="1">
+      <w:start w:val="1"/>
+      <w:numFmt w:val="bullet"/>
+      <w:lvlText w:val="o"/>
+      <w:lvlJc w:val="left"/>
+      <w:pPr>
+        <w:tabs>
+          <w:tab w:val="num" w:pos="1440"/>
+        </w:tabs>
+        <w:ind w:left="1440" w:hanging="360"/>
+      </w:pPr>
+      <w:rPr>
+        <w:rFonts w:ascii="Courier New" w:hAnsi="Courier New" w:hint="default"/>
+        <w:sz w:val="20"/>
+      </w:rPr>
+    </w:lvl>
+    <w:lvl w:ilvl="2" w:tentative="1">
+      <w:start w:val="1"/>
+      <w:numFmt w:val="bullet"/>
+      <w:lvlText w:val=""/>
+      <w:lvlJc w:val="left"/>
+      <w:pPr>
+        <w:tabs>
+          <w:tab w:val="num" w:pos="2160"/>
+        </w:tabs>
+        <w:ind w:left="2160" w:hanging="360"/>
+      </w:pPr>
+      <w:rPr>
+        <w:rFonts w:ascii="Wingdings" w:hAnsi="Wingdings" w:hint="default"/>
+        <w:sz w:val="20"/>
+      </w:rPr>
+    </w:lvl>
+    <w:lvl w:ilvl="3" w:tentative="1">
+      <w:start w:val="1"/>
+      <w:numFmt w:val="bullet"/>
+      <w:lvlText w:val=""/>
+      <w:lvlJc w:val="left"/>
+      <w:pPr>
+        <w:tabs>
+          <w:tab w:val="num" w:pos="2880"/>
+        </w:tabs>
+        <w:ind w:left="2880" w:hanging="360"/>
+      </w:pPr>
+      <w:rPr>
+        <w:rFonts w:ascii="Wingdings" w:hAnsi="Wingdings" w:hint="default"/>
+        <w:sz w:val="20"/>
+      </w:rPr>
+    </w:lvl>
+    <w:lvl w:ilvl="4" w:tentative="1">
+      <w:start w:val="1"/>
+      <w:numFmt w:val="bullet"/>
+      <w:lvlText w:val=""/>
+      <w:lvlJc w:val="left"/>
+      <w:pPr>
+        <w:tabs>
+          <w:tab w:val="num" w:pos="3600"/>
+        </w:tabs>
+        <w:ind w:left="3600" w:hanging="360"/>
+      </w:pPr>
+      <w:rPr>
+        <w:rFonts w:ascii="Wingdings" w:hAnsi="Wingdings" w:hint="default"/>
+        <w:sz w:val="20"/>
+      </w:rPr>
+    </w:lvl>
+    <w:lvl w:ilvl="5" w:tentative="1">
+      <w:start w:val="1"/>
+      <w:numFmt w:val="bullet"/>
+      <w:lvlText w:val=""/>
+      <w:lvlJc w:val="left"/>
+      <w:pPr>
+        <w:tabs>
+          <w:tab w:val="num" w:pos="4320"/>
+        </w:tabs>
+        <w:ind w:left="4320" w:hanging="360"/>
+      </w:pPr>
+      <w:rPr>
+        <w:rFonts w:ascii="Wingdings" w:hAnsi="Wingdings" w:hint="default"/>
+        <w:sz w:val="20"/>
+      </w:rPr>
+    </w:lvl>
+    <w:lvl w:ilvl="6" w:tentative="1">
+      <w:start w:val="1"/>
+      <w:numFmt w:val="bullet"/>
+      <w:lvlText w:val=""/>
+      <w:lvlJc w:val="left"/>
+      <w:pPr>
+        <w:tabs>
+          <w:tab w:val="num" w:pos="5040"/>
+        </w:tabs>
+        <w:ind w:left="5040" w:hanging="360"/>
+      </w:pPr>
+      <w:rPr>
+        <w:rFonts w:ascii="Wingdings" w:hAnsi="Wingdings" w:hint="default"/>
+        <w:sz w:val="20"/>
+      </w:rPr>
+    </w:lvl>
+    <w:lvl w:ilvl="7" w:tentative="1">
+      <w:start w:val="1"/>
+      <w:numFmt w:val="bullet"/>
+      <w:lvlText w:val=""/>
+      <w:lvlJc w:val="left"/>
+      <w:pPr>
+        <w:tabs>
+          <w:tab w:val="num" w:pos="5760"/>
+        </w:tabs>
+        <w:ind w:left="5760" w:hanging="360"/>
+      </w:pPr>
+      <w:rPr>
+        <w:rFonts w:ascii="Wingdings" w:hAnsi="Wingdings" w:hint="default"/>
+        <w:sz w:val="20"/>
+      </w:rPr>
+    </w:lvl>
+    <w:lvl w:ilvl="8" w:tentative="1">
+      <w:start w:val="1"/>
+      <w:numFmt w:val="bullet"/>
+      <w:lvlText w:val=""/>
+      <w:lvlJc w:val="left"/>
+      <w:pPr>
+        <w:tabs>
+          <w:tab w:val="num" w:pos="6480"/>
+        </w:tabs>
+        <w:ind w:left="6480" w:hanging="360"/>
+      </w:pPr>
+      <w:rPr>
+        <w:rFonts w:ascii="Wingdings" w:hAnsi="Wingdings" w:hint="default"/>
+        <w:sz w:val="20"/>
+      </w:rPr>
+    </w:lvl>
+  </w:abstractNum>
+  <w:abstractNum w:abstractNumId="6" w15:restartNumberingAfterBreak="0">
+    <w:nsid w:val="33BC0357"/>
+    <w:multiLevelType w:val="multilevel"/>
+    <w:tmpl w:val="BCA81E66"/>
+    <w:lvl w:ilvl="0">
+      <w:start w:val="1"/>
+      <w:numFmt w:val="bullet"/>
+      <w:lvlText w:val=""/>
+      <w:lvlJc w:val="left"/>
+      <w:pPr>
+        <w:tabs>
+          <w:tab w:val="num" w:pos="720"/>
+        </w:tabs>
+        <w:ind w:left="720" w:hanging="360"/>
+      </w:pPr>
+      <w:rPr>
+        <w:rFonts w:ascii="Symbol" w:hAnsi="Symbol" w:hint="default"/>
+        <w:sz w:val="20"/>
+      </w:rPr>
+    </w:lvl>
+    <w:lvl w:ilvl="1">
+      <w:start w:val="1"/>
+      <w:numFmt w:val="decimal"/>
+      <w:lvlText w:val="%2."/>
+      <w:lvlJc w:val="left"/>
+      <w:pPr>
+        <w:tabs>
+          <w:tab w:val="num" w:pos="1440"/>
+        </w:tabs>
+        <w:ind w:left="1440" w:hanging="360"/>
+      </w:pPr>
+    </w:lvl>
+    <w:lvl w:ilvl="2" w:tentative="1">
+      <w:start w:val="1"/>
+      <w:numFmt w:val="bullet"/>
+      <w:lvlText w:val=""/>
+      <w:lvlJc w:val="left"/>
+      <w:pPr>
+        <w:tabs>
+          <w:tab w:val="num" w:pos="2160"/>
+        </w:tabs>
+        <w:ind w:left="2160" w:hanging="360"/>
+      </w:pPr>
+      <w:rPr>
+        <w:rFonts w:ascii="Wingdings" w:hAnsi="Wingdings" w:hint="default"/>
+        <w:sz w:val="20"/>
+      </w:rPr>
+    </w:lvl>
+    <w:lvl w:ilvl="3" w:tentative="1">
+      <w:start w:val="1"/>
+      <w:numFmt w:val="bullet"/>
+      <w:lvlText w:val=""/>
+      <w:lvlJc w:val="left"/>
+      <w:pPr>
+        <w:tabs>
+          <w:tab w:val="num" w:pos="2880"/>
+        </w:tabs>
+        <w:ind w:left="2880" w:hanging="360"/>
+      </w:pPr>
+      <w:rPr>
+        <w:rFonts w:ascii="Wingdings" w:hAnsi="Wingdings" w:hint="default"/>
+        <w:sz w:val="20"/>
+      </w:rPr>
+    </w:lvl>
+    <w:lvl w:ilvl="4" w:tentative="1">
+      <w:start w:val="1"/>
+      <w:numFmt w:val="bullet"/>
+      <w:lvlText w:val=""/>
+      <w:lvlJc w:val="left"/>
+      <w:pPr>
+        <w:tabs>
+          <w:tab w:val="num" w:pos="3600"/>
+        </w:tabs>
+        <w:ind w:left="3600" w:hanging="360"/>
+      </w:pPr>
+      <w:rPr>
+        <w:rFonts w:ascii="Wingdings" w:hAnsi="Wingdings" w:hint="default"/>
+        <w:sz w:val="20"/>
+      </w:rPr>
+    </w:lvl>
+    <w:lvl w:ilvl="5" w:tentative="1">
+      <w:start w:val="1"/>
+      <w:numFmt w:val="bullet"/>
+      <w:lvlText w:val=""/>
+      <w:lvlJc w:val="left"/>
+      <w:pPr>
+        <w:tabs>
+          <w:tab w:val="num" w:pos="4320"/>
+        </w:tabs>
+        <w:ind w:left="4320" w:hanging="360"/>
+      </w:pPr>
+      <w:rPr>
+        <w:rFonts w:ascii="Wingdings" w:hAnsi="Wingdings" w:hint="default"/>
+        <w:sz w:val="20"/>
+      </w:rPr>
+    </w:lvl>
+    <w:lvl w:ilvl="6" w:tentative="1">
+      <w:start w:val="1"/>
+      <w:numFmt w:val="bullet"/>
+      <w:lvlText w:val=""/>
+      <w:lvlJc w:val="left"/>
+      <w:pPr>
+        <w:tabs>
+          <w:tab w:val="num" w:pos="5040"/>
+        </w:tabs>
+        <w:ind w:left="5040" w:hanging="360"/>
+      </w:pPr>
+      <w:rPr>
+        <w:rFonts w:ascii="Wingdings" w:hAnsi="Wingdings" w:hint="default"/>
+        <w:sz w:val="20"/>
+      </w:rPr>
+    </w:lvl>
+    <w:lvl w:ilvl="7" w:tentative="1">
+      <w:start w:val="1"/>
+      <w:numFmt w:val="bullet"/>
+      <w:lvlText w:val=""/>
+      <w:lvlJc w:val="left"/>
+      <w:pPr>
+        <w:tabs>
+          <w:tab w:val="num" w:pos="5760"/>
+        </w:tabs>
+        <w:ind w:left="5760" w:hanging="360"/>
+      </w:pPr>
+      <w:rPr>
+        <w:rFonts w:ascii="Wingdings" w:hAnsi="Wingdings" w:hint="default"/>
+        <w:sz w:val="20"/>
+      </w:rPr>
+    </w:lvl>
+    <w:lvl w:ilvl="8" w:tentative="1">
+      <w:start w:val="1"/>
+      <w:numFmt w:val="bullet"/>
+      <w:lvlText w:val=""/>
+      <w:lvlJc w:val="left"/>
+      <w:pPr>
+        <w:tabs>
+          <w:tab w:val="num" w:pos="6480"/>
+        </w:tabs>
+        <w:ind w:left="6480" w:hanging="360"/>
+      </w:pPr>
+      <w:rPr>
+        <w:rFonts w:ascii="Wingdings" w:hAnsi="Wingdings" w:hint="default"/>
+        <w:sz w:val="20"/>
+      </w:rPr>
+    </w:lvl>
+  </w:abstractNum>
+  <w:abstractNum w:abstractNumId="7" w15:restartNumberingAfterBreak="0">
+    <w:nsid w:val="3CFE2D6C"/>
+    <w:multiLevelType w:val="multilevel"/>
+    <w:tmpl w:val="6638CC40"/>
+    <w:lvl w:ilvl="0">
+      <w:start w:val="1"/>
+      <w:numFmt w:val="decimal"/>
+      <w:lvlText w:val="%1."/>
+      <w:lvlJc w:val="left"/>
+      <w:pPr>
+        <w:tabs>
+          <w:tab w:val="num" w:pos="720"/>
+        </w:tabs>
+        <w:ind w:left="720" w:hanging="360"/>
+      </w:pPr>
+    </w:lvl>
+    <w:lvl w:ilvl="1" w:tentative="1">
+      <w:start w:val="1"/>
+      <w:numFmt w:val="decimal"/>
+      <w:lvlText w:val="%2."/>
+      <w:lvlJc w:val="left"/>
+      <w:pPr>
+        <w:tabs>
+          <w:tab w:val="num" w:pos="1440"/>
+        </w:tabs>
+        <w:ind w:left="1440" w:hanging="360"/>
+      </w:pPr>
+    </w:lvl>
+    <w:lvl w:ilvl="2" w:tentative="1">
+      <w:start w:val="1"/>
+      <w:numFmt w:val="decimal"/>
+      <w:lvlText w:val="%3."/>
+      <w:lvlJc w:val="left"/>
+      <w:pPr>
+        <w:tabs>
+          <w:tab w:val="num" w:pos="2160"/>
+        </w:tabs>
+        <w:ind w:left="2160" w:hanging="360"/>
+      </w:pPr>
+    </w:lvl>
+    <w:lvl w:ilvl="3" w:tentative="1">
+      <w:start w:val="1"/>
+      <w:numFmt w:val="decimal"/>
+      <w:lvlText w:val="%4."/>
+      <w:lvlJc w:val="left"/>
+      <w:pPr>
+        <w:tabs>
+          <w:tab w:val="num" w:pos="2880"/>
+        </w:tabs>
+        <w:ind w:left="2880" w:hanging="360"/>
+      </w:pPr>
+    </w:lvl>
+    <w:lvl w:ilvl="4" w:tentative="1">
+      <w:start w:val="1"/>
+      <w:numFmt w:val="decimal"/>
+      <w:lvlText w:val="%5."/>
+      <w:lvlJc w:val="left"/>
+      <w:pPr>
+        <w:tabs>
+          <w:tab w:val="num" w:pos="3600"/>
+        </w:tabs>
+        <w:ind w:left="3600" w:hanging="360"/>
+      </w:pPr>
+    </w:lvl>
+    <w:lvl w:ilvl="5" w:tentative="1">
+      <w:start w:val="1"/>
+      <w:numFmt w:val="decimal"/>
+      <w:lvlText w:val="%6."/>
+      <w:lvlJc w:val="left"/>
+      <w:pPr>
+        <w:tabs>
+          <w:tab w:val="num" w:pos="4320"/>
+        </w:tabs>
+        <w:ind w:left="4320" w:hanging="360"/>
+      </w:pPr>
+    </w:lvl>
+    <w:lvl w:ilvl="6" w:tentative="1">
+      <w:start w:val="1"/>
+      <w:numFmt w:val="decimal"/>
+      <w:lvlText w:val="%7."/>
+      <w:lvlJc w:val="left"/>
+      <w:pPr>
+        <w:tabs>
+          <w:tab w:val="num" w:pos="5040"/>
+        </w:tabs>
+        <w:ind w:left="5040" w:hanging="360"/>
+      </w:pPr>
+    </w:lvl>
+    <w:lvl w:ilvl="7" w:tentative="1">
+      <w:start w:val="1"/>
+      <w:numFmt w:val="decimal"/>
+      <w:lvlText w:val="%8."/>
+      <w:lvlJc w:val="left"/>
+      <w:pPr>
+        <w:tabs>
+          <w:tab w:val="num" w:pos="5760"/>
+        </w:tabs>
+        <w:ind w:left="5760" w:hanging="360"/>
+      </w:pPr>
+    </w:lvl>
+    <w:lvl w:ilvl="8" w:tentative="1">
+      <w:start w:val="1"/>
+      <w:numFmt w:val="decimal"/>
+      <w:lvlText w:val="%9."/>
+      <w:lvlJc w:val="left"/>
+      <w:pPr>
+        <w:tabs>
+          <w:tab w:val="num" w:pos="6480"/>
+        </w:tabs>
+        <w:ind w:left="6480" w:hanging="360"/>
+      </w:pPr>
+    </w:lvl>
+  </w:abstractNum>
+  <w:abstractNum w:abstractNumId="8" w15:restartNumberingAfterBreak="0">
+    <w:nsid w:val="500B0DB0"/>
+    <w:multiLevelType w:val="multilevel"/>
+    <w:tmpl w:val="B538A068"/>
+    <w:lvl w:ilvl="0">
+      <w:start w:val="1"/>
+      <w:numFmt w:val="decimal"/>
+      <w:lvlText w:val="%1."/>
+      <w:lvlJc w:val="left"/>
+      <w:pPr>
+        <w:tabs>
+          <w:tab w:val="num" w:pos="720"/>
+        </w:tabs>
+        <w:ind w:left="720" w:hanging="360"/>
+      </w:pPr>
+    </w:lvl>
+    <w:lvl w:ilvl="1" w:tentative="1">
+      <w:start w:val="1"/>
+      <w:numFmt w:val="decimal"/>
+      <w:lvlText w:val="%2."/>
+      <w:lvlJc w:val="left"/>
+      <w:pPr>
+        <w:tabs>
+          <w:tab w:val="num" w:pos="1440"/>
+        </w:tabs>
+        <w:ind w:left="1440" w:hanging="360"/>
+      </w:pPr>
+    </w:lvl>
+    <w:lvl w:ilvl="2" w:tentative="1">
+      <w:start w:val="1"/>
+      <w:numFmt w:val="decimal"/>
+      <w:lvlText w:val="%3."/>
+      <w:lvlJc w:val="left"/>
+      <w:pPr>
+        <w:tabs>
+          <w:tab w:val="num" w:pos="2160"/>
+        </w:tabs>
+        <w:ind w:left="2160" w:hanging="360"/>
+      </w:pPr>
+    </w:lvl>
+    <w:lvl w:ilvl="3" w:tentative="1">
+      <w:start w:val="1"/>
+      <w:numFmt w:val="decimal"/>
+      <w:lvlText w:val="%4."/>
+      <w:lvlJc w:val="left"/>
+      <w:pPr>
+        <w:tabs>
+          <w:tab w:val="num" w:pos="2880"/>
+        </w:tabs>
+        <w:ind w:left="2880" w:hanging="360"/>
+      </w:pPr>
+    </w:lvl>
+    <w:lvl w:ilvl="4" w:tentative="1">
+      <w:start w:val="1"/>
+      <w:numFmt w:val="decimal"/>
+      <w:lvlText w:val="%5."/>
+      <w:lvlJc w:val="left"/>
+      <w:pPr>
+        <w:tabs>
+          <w:tab w:val="num" w:pos="3600"/>
+        </w:tabs>
+        <w:ind w:left="3600" w:hanging="360"/>
+      </w:pPr>
+    </w:lvl>
+    <w:lvl w:ilvl="5" w:tentative="1">
+      <w:start w:val="1"/>
+      <w:numFmt w:val="decimal"/>
+      <w:lvlText w:val="%6."/>
+      <w:lvlJc w:val="left"/>
+      <w:pPr>
+        <w:tabs>
+          <w:tab w:val="num" w:pos="4320"/>
+        </w:tabs>
+        <w:ind w:left="4320" w:hanging="360"/>
+      </w:pPr>
+    </w:lvl>
+    <w:lvl w:ilvl="6" w:tentative="1">
+      <w:start w:val="1"/>
+      <w:numFmt w:val="decimal"/>
+      <w:lvlText w:val="%7."/>
+      <w:lvlJc w:val="left"/>
+      <w:pPr>
+        <w:tabs>
+          <w:tab w:val="num" w:pos="5040"/>
+        </w:tabs>
+        <w:ind w:left="5040" w:hanging="360"/>
+      </w:pPr>
+    </w:lvl>
+    <w:lvl w:ilvl="7" w:tentative="1">
+      <w:start w:val="1"/>
+      <w:numFmt w:val="decimal"/>
+      <w:lvlText w:val="%8."/>
+      <w:lvlJc w:val="left"/>
+      <w:pPr>
+        <w:tabs>
+          <w:tab w:val="num" w:pos="5760"/>
+        </w:tabs>
+        <w:ind w:left="5760" w:hanging="360"/>
+      </w:pPr>
+    </w:lvl>
+    <w:lvl w:ilvl="8" w:tentative="1">
+      <w:start w:val="1"/>
+      <w:numFmt w:val="decimal"/>
+      <w:lvlText w:val="%9."/>
+      <w:lvlJc w:val="left"/>
+      <w:pPr>
+        <w:tabs>
+          <w:tab w:val="num" w:pos="6480"/>
+        </w:tabs>
+        <w:ind w:left="6480" w:hanging="360"/>
+      </w:pPr>
+    </w:lvl>
+  </w:abstractNum>
+  <w:abstractNum w:abstractNumId="9" w15:restartNumberingAfterBreak="0">
+    <w:nsid w:val="5E0E16C6"/>
+    <w:multiLevelType w:val="multilevel"/>
+    <w:tmpl w:val="CC465574"/>
+    <w:lvl w:ilvl="0">
+      <w:start w:val="1"/>
+      <w:numFmt w:val="decimal"/>
+      <w:lvlText w:val="%1."/>
+      <w:lvlJc w:val="left"/>
+      <w:pPr>
+        <w:tabs>
+          <w:tab w:val="num" w:pos="720"/>
+        </w:tabs>
+        <w:ind w:left="720" w:hanging="360"/>
+      </w:pPr>
+    </w:lvl>
+    <w:lvl w:ilvl="1" w:tentative="1">
+      <w:start w:val="1"/>
+      <w:numFmt w:val="decimal"/>
+      <w:lvlText w:val="%2."/>
+      <w:lvlJc w:val="left"/>
+      <w:pPr>
+        <w:tabs>
+          <w:tab w:val="num" w:pos="1440"/>
+        </w:tabs>
+        <w:ind w:left="1440" w:hanging="360"/>
+      </w:pPr>
+    </w:lvl>
+    <w:lvl w:ilvl="2" w:tentative="1">
+      <w:start w:val="1"/>
+      <w:numFmt w:val="decimal"/>
+      <w:lvlText w:val="%3."/>
+      <w:lvlJc w:val="left"/>
+      <w:pPr>
+        <w:tabs>
+          <w:tab w:val="num" w:pos="2160"/>
+        </w:tabs>
+        <w:ind w:left="2160" w:hanging="360"/>
+      </w:pPr>
+    </w:lvl>
+    <w:lvl w:ilvl="3" w:tentative="1">
+      <w:start w:val="1"/>
+      <w:numFmt w:val="decimal"/>
+      <w:lvlText w:val="%4."/>
+      <w:lvlJc w:val="left"/>
+      <w:pPr>
+        <w:tabs>
+          <w:tab w:val="num" w:pos="2880"/>
+        </w:tabs>
+        <w:ind w:left="2880" w:hanging="360"/>
+      </w:pPr>
+    </w:lvl>
+    <w:lvl w:ilvl="4" w:tentative="1">
+      <w:start w:val="1"/>
+      <w:numFmt w:val="decimal"/>
+      <w:lvlText w:val="%5."/>
+      <w:lvlJc w:val="left"/>
+      <w:pPr>
+        <w:tabs>
+          <w:tab w:val="num" w:pos="3600"/>
+        </w:tabs>
+        <w:ind w:left="3600" w:hanging="360"/>
+      </w:pPr>
+    </w:lvl>
+    <w:lvl w:ilvl="5" w:tentative="1">
+      <w:start w:val="1"/>
+      <w:numFmt w:val="decimal"/>
+      <w:lvlText w:val="%6."/>
+      <w:lvlJc w:val="left"/>
+      <w:pPr>
+        <w:tabs>
+          <w:tab w:val="num" w:pos="4320"/>
+        </w:tabs>
+        <w:ind w:left="4320" w:hanging="360"/>
+      </w:pPr>
+    </w:lvl>
+    <w:lvl w:ilvl="6" w:tentative="1">
+      <w:start w:val="1"/>
+      <w:numFmt w:val="decimal"/>
+      <w:lvlText w:val="%7."/>
+      <w:lvlJc w:val="left"/>
+      <w:pPr>
+        <w:tabs>
+          <w:tab w:val="num" w:pos="5040"/>
+        </w:tabs>
+        <w:ind w:left="5040" w:hanging="360"/>
+      </w:pPr>
+    </w:lvl>
+    <w:lvl w:ilvl="7" w:tentative="1">
+      <w:start w:val="1"/>
+      <w:numFmt w:val="decimal"/>
+      <w:lvlText w:val="%8."/>
+      <w:lvlJc w:val="left"/>
+      <w:pPr>
+        <w:tabs>
+          <w:tab w:val="num" w:pos="5760"/>
+        </w:tabs>
+        <w:ind w:left="5760" w:hanging="360"/>
+      </w:pPr>
+    </w:lvl>
+    <w:lvl w:ilvl="8" w:tentative="1">
+      <w:start w:val="1"/>
+      <w:numFmt w:val="decimal"/>
+      <w:lvlText w:val="%9."/>
+      <w:lvlJc w:val="left"/>
+      <w:pPr>
+        <w:tabs>
+          <w:tab w:val="num" w:pos="6480"/>
+        </w:tabs>
+        <w:ind w:left="6480" w:hanging="360"/>
+      </w:pPr>
+    </w:lvl>
+  </w:abstractNum>
+  <w:abstractNum w:abstractNumId="10" w15:restartNumberingAfterBreak="0">
+    <w:nsid w:val="603F1BC5"/>
+    <w:multiLevelType w:val="multilevel"/>
+    <w:tmpl w:val="3190E9BC"/>
+    <w:lvl w:ilvl="0">
+      <w:start w:val="1"/>
+      <w:numFmt w:val="bullet"/>
+      <w:lvlText w:val=""/>
+      <w:lvlJc w:val="left"/>
+      <w:pPr>
+        <w:tabs>
+          <w:tab w:val="num" w:pos="720"/>
+        </w:tabs>
+        <w:ind w:left="720" w:hanging="360"/>
+      </w:pPr>
+      <w:rPr>
+        <w:rFonts w:ascii="Symbol" w:hAnsi="Symbol" w:hint="default"/>
+        <w:sz w:val="20"/>
+      </w:rPr>
+    </w:lvl>
+    <w:lvl w:ilvl="1" w:tentative="1">
+      <w:start w:val="1"/>
+      <w:numFmt w:val="bullet"/>
+      <w:lvlText w:val="o"/>
+      <w:lvlJc w:val="left"/>
+      <w:pPr>
+        <w:tabs>
+          <w:tab w:val="num" w:pos="1440"/>
+        </w:tabs>
+        <w:ind w:left="1440" w:hanging="360"/>
+      </w:pPr>
+      <w:rPr>
+        <w:rFonts w:ascii="Courier New" w:hAnsi="Courier New" w:hint="default"/>
+        <w:sz w:val="20"/>
+      </w:rPr>
+    </w:lvl>
+    <w:lvl w:ilvl="2" w:tentative="1">
+      <w:start w:val="1"/>
+      <w:numFmt w:val="bullet"/>
+      <w:lvlText w:val=""/>
+      <w:lvlJc w:val="left"/>
+      <w:pPr>
+        <w:tabs>
+          <w:tab w:val="num" w:pos="2160"/>
+        </w:tabs>
+        <w:ind w:left="2160" w:hanging="360"/>
+      </w:pPr>
+      <w:rPr>
+        <w:rFonts w:ascii="Wingdings" w:hAnsi="Wingdings" w:hint="default"/>
+        <w:sz w:val="20"/>
+      </w:rPr>
+    </w:lvl>
+    <w:lvl w:ilvl="3" w:tentative="1">
+      <w:start w:val="1"/>
+      <w:numFmt w:val="bullet"/>
+      <w:lvlText w:val=""/>
+      <w:lvlJc w:val="left"/>
+      <w:pPr>
+        <w:tabs>
+          <w:tab w:val="num" w:pos="2880"/>
+        </w:tabs>
+        <w:ind w:left="2880" w:hanging="360"/>
+      </w:pPr>
+      <w:rPr>
+        <w:rFonts w:ascii="Wingdings" w:hAnsi="Wingdings" w:hint="default"/>
+        <w:sz w:val="20"/>
+      </w:rPr>
+    </w:lvl>
+    <w:lvl w:ilvl="4" w:tentative="1">
+      <w:start w:val="1"/>
+      <w:numFmt w:val="bullet"/>
+      <w:lvlText w:val=""/>
+      <w:lvlJc w:val="left"/>
+      <w:pPr>
+        <w:tabs>
+          <w:tab w:val="num" w:pos="3600"/>
+        </w:tabs>
+        <w:ind w:left="3600" w:hanging="360"/>
+      </w:pPr>
+      <w:rPr>
+        <w:rFonts w:ascii="Wingdings" w:hAnsi="Wingdings" w:hint="default"/>
+        <w:sz w:val="20"/>
+      </w:rPr>
+    </w:lvl>
+    <w:lvl w:ilvl="5" w:tentative="1">
+      <w:start w:val="1"/>
+      <w:numFmt w:val="bullet"/>
+      <w:lvlText w:val=""/>
+      <w:lvlJc w:val="left"/>
+      <w:pPr>
+        <w:tabs>
+          <w:tab w:val="num" w:pos="4320"/>
+        </w:tabs>
+        <w:ind w:left="4320" w:hanging="360"/>
+      </w:pPr>
+      <w:rPr>
+        <w:rFonts w:ascii="Wingdings" w:hAnsi="Wingdings" w:hint="default"/>
+        <w:sz w:val="20"/>
+      </w:rPr>
+    </w:lvl>
+    <w:lvl w:ilvl="6" w:tentative="1">
+      <w:start w:val="1"/>
+      <w:numFmt w:val="bullet"/>
+      <w:lvlText w:val=""/>
+      <w:lvlJc w:val="left"/>
+      <w:pPr>
+        <w:tabs>
+          <w:tab w:val="num" w:pos="5040"/>
+        </w:tabs>
+        <w:ind w:left="5040" w:hanging="360"/>
+      </w:pPr>
+      <w:rPr>
+        <w:rFonts w:ascii="Wingdings" w:hAnsi="Wingdings" w:hint="default"/>
+        <w:sz w:val="20"/>
+      </w:rPr>
+    </w:lvl>
+    <w:lvl w:ilvl="7" w:tentative="1">
+      <w:start w:val="1"/>
+      <w:numFmt w:val="bullet"/>
+      <w:lvlText w:val=""/>
+      <w:lvlJc w:val="left"/>
+      <w:pPr>
+        <w:tabs>
+          <w:tab w:val="num" w:pos="5760"/>
+        </w:tabs>
+        <w:ind w:left="5760" w:hanging="360"/>
+      </w:pPr>
+      <w:rPr>
+        <w:rFonts w:ascii="Wingdings" w:hAnsi="Wingdings" w:hint="default"/>
+        <w:sz w:val="20"/>
+      </w:rPr>
+    </w:lvl>
+    <w:lvl w:ilvl="8" w:tentative="1">
+      <w:start w:val="1"/>
+      <w:numFmt w:val="bullet"/>
+      <w:lvlText w:val=""/>
+      <w:lvlJc w:val="left"/>
+      <w:pPr>
+        <w:tabs>
+          <w:tab w:val="num" w:pos="6480"/>
+        </w:tabs>
+        <w:ind w:left="6480" w:hanging="360"/>
+      </w:pPr>
+      <w:rPr>
+        <w:rFonts w:ascii="Wingdings" w:hAnsi="Wingdings" w:hint="default"/>
+        <w:sz w:val="20"/>
+      </w:rPr>
+    </w:lvl>
+  </w:abstractNum>
+  <w:abstractNum w:abstractNumId="11" w15:restartNumberingAfterBreak="0">
+    <w:nsid w:val="6B0E572D"/>
+    <w:multiLevelType w:val="multilevel"/>
+    <w:tmpl w:val="5F166A06"/>
+    <w:lvl w:ilvl="0">
+      <w:start w:val="1"/>
+      <w:numFmt w:val="bullet"/>
+      <w:lvlText w:val=""/>
+      <w:lvlJc w:val="left"/>
+      <w:pPr>
+        <w:tabs>
+          <w:tab w:val="num" w:pos="720"/>
+        </w:tabs>
+        <w:ind w:left="720" w:hanging="360"/>
+      </w:pPr>
+      <w:rPr>
+        <w:rFonts w:ascii="Symbol" w:hAnsi="Symbol" w:hint="default"/>
+        <w:sz w:val="20"/>
+      </w:rPr>
+    </w:lvl>
+    <w:lvl w:ilvl="1" w:tentative="1">
+      <w:start w:val="1"/>
+      <w:numFmt w:val="bullet"/>
+      <w:lvlText w:val="o"/>
+      <w:lvlJc w:val="left"/>
+      <w:pPr>
+        <w:tabs>
+          <w:tab w:val="num" w:pos="1440"/>
+        </w:tabs>
+        <w:ind w:left="1440" w:hanging="360"/>
+      </w:pPr>
+      <w:rPr>
+        <w:rFonts w:ascii="Courier New" w:hAnsi="Courier New" w:hint="default"/>
+        <w:sz w:val="20"/>
+      </w:rPr>
+    </w:lvl>
+    <w:lvl w:ilvl="2" w:tentative="1">
+      <w:start w:val="1"/>
+      <w:numFmt w:val="bullet"/>
+      <w:lvlText w:val=""/>
+      <w:lvlJc w:val="left"/>
+      <w:pPr>
+        <w:tabs>
+          <w:tab w:val="num" w:pos="2160"/>
+        </w:tabs>
+        <w:ind w:left="2160" w:hanging="360"/>
+      </w:pPr>
+      <w:rPr>
+        <w:rFonts w:ascii="Wingdings" w:hAnsi="Wingdings" w:hint="default"/>
+        <w:sz w:val="20"/>
+      </w:rPr>
+    </w:lvl>
+    <w:lvl w:ilvl="3" w:tentative="1">
+      <w:start w:val="1"/>
+      <w:numFmt w:val="bullet"/>
+      <w:lvlText w:val=""/>
+      <w:lvlJc w:val="left"/>
+      <w:pPr>
+        <w:tabs>
+          <w:tab w:val="num" w:pos="2880"/>
+        </w:tabs>
+        <w:ind w:left="2880" w:hanging="360"/>
+      </w:pPr>
+      <w:rPr>
+        <w:rFonts w:ascii="Wingdings" w:hAnsi="Wingdings" w:hint="default"/>
+        <w:sz w:val="20"/>
+      </w:rPr>
+    </w:lvl>
+    <w:lvl w:ilvl="4" w:tentative="1">
+      <w:start w:val="1"/>
+      <w:numFmt w:val="bullet"/>
+      <w:lvlText w:val=""/>
+      <w:lvlJc w:val="left"/>
+      <w:pPr>
+        <w:tabs>
+          <w:tab w:val="num" w:pos="3600"/>
+        </w:tabs>
+        <w:ind w:left="3600" w:hanging="360"/>
+      </w:pPr>
+      <w:rPr>
+        <w:rFonts w:ascii="Wingdings" w:hAnsi="Wingdings" w:hint="default"/>
+        <w:sz w:val="20"/>
+      </w:rPr>
+    </w:lvl>
+    <w:lvl w:ilvl="5" w:tentative="1">
+      <w:start w:val="1"/>
+      <w:numFmt w:val="bullet"/>
+      <w:lvlText w:val=""/>
+      <w:lvlJc w:val="left"/>
+      <w:pPr>
+        <w:tabs>
+          <w:tab w:val="num" w:pos="4320"/>
+        </w:tabs>
+        <w:ind w:left="4320" w:hanging="360"/>
+      </w:pPr>
+      <w:rPr>
+        <w:rFonts w:ascii="Wingdings" w:hAnsi="Wingdings" w:hint="default"/>
+        <w:sz w:val="20"/>
+      </w:rPr>
+    </w:lvl>
+    <w:lvl w:ilvl="6" w:tentative="1">
+      <w:start w:val="1"/>
+      <w:numFmt w:val="bullet"/>
+      <w:lvlText w:val=""/>
+      <w:lvlJc w:val="left"/>
+      <w:pPr>
+        <w:tabs>
+          <w:tab w:val="num" w:pos="5040"/>
+        </w:tabs>
+        <w:ind w:left="5040" w:hanging="360"/>
+      </w:pPr>
+      <w:rPr>
+        <w:rFonts w:ascii="Wingdings" w:hAnsi="Wingdings" w:hint="default"/>
+        <w:sz w:val="20"/>
+      </w:rPr>
+    </w:lvl>
+    <w:lvl w:ilvl="7" w:tentative="1">
+      <w:start w:val="1"/>
+      <w:numFmt w:val="bullet"/>
+      <w:lvlText w:val=""/>
+      <w:lvlJc w:val="left"/>
+      <w:pPr>
+        <w:tabs>
+          <w:tab w:val="num" w:pos="5760"/>
+        </w:tabs>
+        <w:ind w:left="5760" w:hanging="360"/>
+      </w:pPr>
+      <w:rPr>
+        <w:rFonts w:ascii="Wingdings" w:hAnsi="Wingdings" w:hint="default"/>
+        <w:sz w:val="20"/>
+      </w:rPr>
+    </w:lvl>
+    <w:lvl w:ilvl="8" w:tentative="1">
+      <w:start w:val="1"/>
+      <w:numFmt w:val="bullet"/>
+      <w:lvlText w:val=""/>
+      <w:lvlJc w:val="left"/>
+      <w:pPr>
+        <w:tabs>
+          <w:tab w:val="num" w:pos="6480"/>
+        </w:tabs>
+        <w:ind w:left="6480" w:hanging="360"/>
+      </w:pPr>
+      <w:rPr>
+        <w:rFonts w:ascii="Wingdings" w:hAnsi="Wingdings" w:hint="default"/>
+        <w:sz w:val="20"/>
+      </w:rPr>
+    </w:lvl>
+  </w:abstractNum>
+  <w:num w:numId="1" w16cid:durableId="325090485">
+    <w:abstractNumId w:val="7"/>
+  </w:num>
+  <w:num w:numId="2" w16cid:durableId="208616687">
+    <w:abstractNumId w:val="1"/>
+  </w:num>
+  <w:num w:numId="3" w16cid:durableId="1806583342">
+    <w:abstractNumId w:val="9"/>
+  </w:num>
+  <w:num w:numId="4" w16cid:durableId="1464809443">
+    <w:abstractNumId w:val="0"/>
+  </w:num>
+  <w:num w:numId="5" w16cid:durableId="246884250">
+    <w:abstractNumId w:val="8"/>
+  </w:num>
+  <w:num w:numId="6" w16cid:durableId="1009527436">
+    <w:abstractNumId w:val="10"/>
+  </w:num>
+  <w:num w:numId="7" w16cid:durableId="1524514499">
+    <w:abstractNumId w:val="6"/>
+  </w:num>
+  <w:num w:numId="8" w16cid:durableId="1473791016">
+    <w:abstractNumId w:val="2"/>
+  </w:num>
+  <w:num w:numId="9" w16cid:durableId="15154534">
+    <w:abstractNumId w:val="11"/>
+  </w:num>
+  <w:num w:numId="10" w16cid:durableId="378091822">
+    <w:abstractNumId w:val="5"/>
+  </w:num>
+  <w:num w:numId="11" w16cid:durableId="1868634764">
+    <w:abstractNumId w:val="3"/>
+  </w:num>
+  <w:num w:numId="12" w16cid:durableId="2033534944">
+    <w:abstractNumId w:val="4"/>
+  </w:num>
+</w:numbering>
 </file>
 
 <file path=word/styles.xml><?xml version="1.0" encoding="utf-8"?>
@@ -560,7 +3451,6 @@
   <w:style w:type="character" w:default="1" w:styleId="Fontepargpadro">
     <w:name w:val="Default Paragraph Font"/>
     <w:uiPriority w:val="1"/>
-    <w:semiHidden/>
     <w:unhideWhenUsed/>
   </w:style>
   <w:style w:type="table" w:default="1" w:styleId="Tabelanormal">
@@ -583,6 +3473,17 @@
     <w:uiPriority w:val="99"/>
     <w:semiHidden/>
     <w:unhideWhenUsed/>
+  </w:style>
+  <w:style w:type="paragraph" w:styleId="PargrafodaLista">
+    <w:name w:val="List Paragraph"/>
+    <w:basedOn w:val="Normal"/>
+    <w:uiPriority w:val="34"/>
+    <w:qFormat/>
+    <w:rsid w:val="00154EB0"/>
+    <w:pPr>
+      <w:ind w:left="720"/>
+      <w:contextualSpacing/>
+    </w:pPr>
   </w:style>
 </w:styles>
 </file>

</xml_diff>